<commit_message>
greater control over plotting and stats... bar charts for report
</commit_message>
<xml_diff>
--- a/report/report.docx
+++ b/report/report.docx
@@ -198,6 +198,275 @@
           <w:szCs w:val="24"/>
         </w:rPr>
         <w:t>Results and Discussion</w:t>
+      </w:r>
+    </w:p>
+    <w:p>
+      <w:pPr>
+        <w:rPr>
+          <w:rFonts w:ascii="Times New Roman" w:hAnsi="Times New Roman" w:cs="Times New Roman"/>
+          <w:b/>
+          <w:bCs/>
+          <w:sz w:val="24"/>
+          <w:szCs w:val="24"/>
+        </w:rPr>
+      </w:pPr>
+    </w:p>
+    <w:p>
+      <w:pPr>
+        <w:rPr>
+          <w:rFonts w:ascii="Times New Roman" w:hAnsi="Times New Roman" w:cs="Times New Roman"/>
+          <w:b/>
+          <w:bCs/>
+          <w:sz w:val="24"/>
+          <w:szCs w:val="24"/>
+        </w:rPr>
+      </w:pPr>
+      <w:r>
+        <w:rPr>
+          <w:rFonts w:ascii="Times New Roman" w:hAnsi="Times New Roman" w:cs="Times New Roman"/>
+          <w:b/>
+          <w:bCs/>
+          <w:sz w:val="24"/>
+          <w:szCs w:val="24"/>
+        </w:rPr>
+        <w:drawing>
+          <wp:inline distT="0" distB="0" distL="0" distR="0" wp14:anchorId="0C974E0F" wp14:editId="3943AF2E">
+            <wp:extent cx="5943600" cy="3159760"/>
+            <wp:effectExtent l="0" t="0" r="0" b="2540"/>
+            <wp:docPr id="1" name="Graphic 1"/>
+            <wp:cNvGraphicFramePr>
+              <a:graphicFrameLocks xmlns:a="http://schemas.openxmlformats.org/drawingml/2006/main" noChangeAspect="1"/>
+            </wp:cNvGraphicFramePr>
+            <a:graphic xmlns:a="http://schemas.openxmlformats.org/drawingml/2006/main">
+              <a:graphicData uri="http://schemas.openxmlformats.org/drawingml/2006/picture">
+                <pic:pic xmlns:pic="http://schemas.openxmlformats.org/drawingml/2006/picture">
+                  <pic:nvPicPr>
+                    <pic:cNvPr id="1" name=""/>
+                    <pic:cNvPicPr/>
+                  </pic:nvPicPr>
+                  <pic:blipFill>
+                    <a:blip r:embed="rId6">
+                      <a:extLst>
+                        <a:ext uri="{96DAC541-7B7A-43D3-8B79-37D633B846F1}">
+                          <asvg:svgBlip xmlns:asvg="http://schemas.microsoft.com/office/drawing/2016/SVG/main" r:embed="rId7"/>
+                        </a:ext>
+                      </a:extLst>
+                    </a:blip>
+                    <a:stretch>
+                      <a:fillRect/>
+                    </a:stretch>
+                  </pic:blipFill>
+                  <pic:spPr>
+                    <a:xfrm>
+                      <a:off x="0" y="0"/>
+                      <a:ext cx="5943600" cy="3159760"/>
+                    </a:xfrm>
+                    <a:prstGeom prst="rect">
+                      <a:avLst/>
+                    </a:prstGeom>
+                  </pic:spPr>
+                </pic:pic>
+              </a:graphicData>
+            </a:graphic>
+          </wp:inline>
+        </w:drawing>
+      </w:r>
+    </w:p>
+    <w:p>
+      <w:pPr>
+        <w:rPr>
+          <w:rFonts w:ascii="Times New Roman" w:hAnsi="Times New Roman" w:cs="Times New Roman"/>
+          <w:b/>
+          <w:bCs/>
+          <w:sz w:val="24"/>
+          <w:szCs w:val="24"/>
+        </w:rPr>
+      </w:pPr>
+    </w:p>
+    <w:p>
+      <w:pPr>
+        <w:rPr>
+          <w:rFonts w:ascii="Times New Roman" w:hAnsi="Times New Roman" w:cs="Times New Roman"/>
+          <w:b/>
+          <w:bCs/>
+          <w:sz w:val="24"/>
+          <w:szCs w:val="24"/>
+        </w:rPr>
+      </w:pPr>
+      <w:r>
+        <w:rPr>
+          <w:rFonts w:ascii="Times New Roman" w:hAnsi="Times New Roman" w:cs="Times New Roman"/>
+          <w:b/>
+          <w:bCs/>
+          <w:sz w:val="24"/>
+          <w:szCs w:val="24"/>
+        </w:rPr>
+        <w:lastRenderedPageBreak/>
+        <w:drawing>
+          <wp:inline distT="0" distB="0" distL="0" distR="0" wp14:anchorId="4FAB8D75" wp14:editId="66962258">
+            <wp:extent cx="5943600" cy="3159760"/>
+            <wp:effectExtent l="0" t="0" r="0" b="2540"/>
+            <wp:docPr id="3" name="Graphic 3"/>
+            <wp:cNvGraphicFramePr>
+              <a:graphicFrameLocks xmlns:a="http://schemas.openxmlformats.org/drawingml/2006/main" noChangeAspect="1"/>
+            </wp:cNvGraphicFramePr>
+            <a:graphic xmlns:a="http://schemas.openxmlformats.org/drawingml/2006/main">
+              <a:graphicData uri="http://schemas.openxmlformats.org/drawingml/2006/picture">
+                <pic:pic xmlns:pic="http://schemas.openxmlformats.org/drawingml/2006/picture">
+                  <pic:nvPicPr>
+                    <pic:cNvPr id="1" name=""/>
+                    <pic:cNvPicPr/>
+                  </pic:nvPicPr>
+                  <pic:blipFill>
+                    <a:blip r:embed="rId8">
+                      <a:extLst>
+                        <a:ext uri="{96DAC541-7B7A-43D3-8B79-37D633B846F1}">
+                          <asvg:svgBlip xmlns:asvg="http://schemas.microsoft.com/office/drawing/2016/SVG/main" r:embed="rId9"/>
+                        </a:ext>
+                      </a:extLst>
+                    </a:blip>
+                    <a:stretch>
+                      <a:fillRect/>
+                    </a:stretch>
+                  </pic:blipFill>
+                  <pic:spPr>
+                    <a:xfrm>
+                      <a:off x="0" y="0"/>
+                      <a:ext cx="5943600" cy="3159760"/>
+                    </a:xfrm>
+                    <a:prstGeom prst="rect">
+                      <a:avLst/>
+                    </a:prstGeom>
+                  </pic:spPr>
+                </pic:pic>
+              </a:graphicData>
+            </a:graphic>
+          </wp:inline>
+        </w:drawing>
+      </w:r>
+    </w:p>
+    <w:p>
+      <w:pPr>
+        <w:rPr>
+          <w:rFonts w:ascii="Times New Roman" w:hAnsi="Times New Roman" w:cs="Times New Roman"/>
+          <w:b/>
+          <w:bCs/>
+          <w:sz w:val="24"/>
+          <w:szCs w:val="24"/>
+        </w:rPr>
+      </w:pPr>
+    </w:p>
+    <w:p>
+      <w:pPr>
+        <w:rPr>
+          <w:rFonts w:ascii="Times New Roman" w:hAnsi="Times New Roman" w:cs="Times New Roman"/>
+          <w:sz w:val="24"/>
+          <w:szCs w:val="24"/>
+        </w:rPr>
+      </w:pPr>
+      <w:r>
+        <w:rPr>
+          <w:rFonts w:ascii="Times New Roman" w:hAnsi="Times New Roman" w:cs="Times New Roman"/>
+          <w:sz w:val="24"/>
+          <w:szCs w:val="24"/>
+        </w:rPr>
+        <w:t xml:space="preserve">(Cluster, Mean Accuracy, </w:t>
+      </w:r>
+      <w:proofErr w:type="spellStart"/>
+      <w:r>
+        <w:rPr>
+          <w:rFonts w:ascii="Times New Roman" w:hAnsi="Times New Roman" w:cs="Times New Roman"/>
+          <w:sz w:val="24"/>
+          <w:szCs w:val="24"/>
+        </w:rPr>
+        <w:t>Stderror</w:t>
+      </w:r>
+      <w:proofErr w:type="spellEnd"/>
+      <w:r>
+        <w:rPr>
+          <w:rFonts w:ascii="Times New Roman" w:hAnsi="Times New Roman" w:cs="Times New Roman"/>
+          <w:sz w:val="24"/>
+          <w:szCs w:val="24"/>
+        </w:rPr>
+        <w:t>)</w:t>
+      </w:r>
+    </w:p>
+    <w:p>
+      <w:pPr>
+        <w:rPr>
+          <w:rFonts w:ascii="Times New Roman" w:hAnsi="Times New Roman" w:cs="Times New Roman"/>
+          <w:b/>
+          <w:bCs/>
+          <w:sz w:val="24"/>
+          <w:szCs w:val="24"/>
+        </w:rPr>
+      </w:pPr>
+      <w:r>
+        <w:rPr>
+          <w:rFonts w:ascii="Times New Roman" w:hAnsi="Times New Roman" w:cs="Times New Roman"/>
+          <w:sz w:val="24"/>
+          <w:szCs w:val="24"/>
+        </w:rPr>
+        <w:t>Best Performer</w:t>
+      </w:r>
+      <w:r>
+        <w:rPr>
+          <w:rFonts w:ascii="Times New Roman" w:hAnsi="Times New Roman" w:cs="Times New Roman"/>
+          <w:sz w:val="24"/>
+          <w:szCs w:val="24"/>
+        </w:rPr>
+        <w:t xml:space="preserve"> Iris</w:t>
+      </w:r>
+      <w:r>
+        <w:rPr>
+          <w:rFonts w:ascii="Times New Roman" w:hAnsi="Times New Roman" w:cs="Times New Roman"/>
+          <w:b/>
+          <w:bCs/>
+          <w:sz w:val="24"/>
+          <w:szCs w:val="24"/>
+        </w:rPr>
+        <w:t xml:space="preserve">: </w:t>
+      </w:r>
+      <w:r>
+        <w:rPr>
+          <w:rFonts w:ascii="Times New Roman" w:hAnsi="Times New Roman" w:cs="Times New Roman"/>
+          <w:sz w:val="24"/>
+          <w:szCs w:val="24"/>
+        </w:rPr>
+        <w:t>25.0 0.974 0.01</w:t>
+      </w:r>
+    </w:p>
+    <w:p>
+      <w:pPr>
+        <w:rPr>
+          <w:rFonts w:ascii="Times New Roman" w:hAnsi="Times New Roman" w:cs="Times New Roman"/>
+          <w:sz w:val="24"/>
+          <w:szCs w:val="24"/>
+        </w:rPr>
+      </w:pPr>
+      <w:r>
+        <w:rPr>
+          <w:rFonts w:ascii="Times New Roman" w:hAnsi="Times New Roman" w:cs="Times New Roman"/>
+          <w:sz w:val="24"/>
+          <w:szCs w:val="24"/>
+        </w:rPr>
+        <w:t>Best Performer</w:t>
+      </w:r>
+      <w:r>
+        <w:rPr>
+          <w:rFonts w:ascii="Times New Roman" w:hAnsi="Times New Roman" w:cs="Times New Roman"/>
+          <w:sz w:val="24"/>
+          <w:szCs w:val="24"/>
+        </w:rPr>
+        <w:t xml:space="preserve"> Cancer</w:t>
+      </w:r>
+      <w:r>
+        <w:rPr>
+          <w:rFonts w:ascii="Times New Roman" w:hAnsi="Times New Roman" w:cs="Times New Roman"/>
+          <w:sz w:val="24"/>
+          <w:szCs w:val="24"/>
+        </w:rPr>
+        <w:t>: 95.0 0.573 0.028</w:t>
       </w:r>
     </w:p>
     <w:p>

</xml_diff>

<commit_message>
err bar plotting and font family
</commit_message>
<xml_diff>
--- a/report/report.docx
+++ b/report/report.docx
@@ -221,6 +221,39 @@
           <w:szCs w:val="24"/>
         </w:rPr>
       </w:pPr>
+    </w:p>
+    <w:p>
+      <w:pPr>
+        <w:rPr>
+          <w:rFonts w:ascii="Times New Roman" w:hAnsi="Times New Roman" w:cs="Times New Roman"/>
+          <w:b/>
+          <w:bCs/>
+          <w:sz w:val="24"/>
+          <w:szCs w:val="24"/>
+        </w:rPr>
+      </w:pPr>
+    </w:p>
+    <w:p>
+      <w:pPr>
+        <w:rPr>
+          <w:rFonts w:ascii="Times New Roman" w:hAnsi="Times New Roman" w:cs="Times New Roman"/>
+          <w:b/>
+          <w:bCs/>
+          <w:sz w:val="24"/>
+          <w:szCs w:val="24"/>
+        </w:rPr>
+      </w:pPr>
+    </w:p>
+    <w:p>
+      <w:pPr>
+        <w:rPr>
+          <w:rFonts w:ascii="Times New Roman" w:hAnsi="Times New Roman" w:cs="Times New Roman"/>
+          <w:b/>
+          <w:bCs/>
+          <w:sz w:val="24"/>
+          <w:szCs w:val="24"/>
+        </w:rPr>
+      </w:pPr>
       <w:r>
         <w:rPr>
           <w:rFonts w:ascii="Times New Roman" w:hAnsi="Times New Roman" w:cs="Times New Roman"/>
@@ -230,9 +263,9 @@
           <w:szCs w:val="24"/>
         </w:rPr>
         <w:drawing>
-          <wp:inline distT="0" distB="0" distL="0" distR="0" wp14:anchorId="0C974E0F" wp14:editId="3943AF2E">
-            <wp:extent cx="5943600" cy="3159760"/>
-            <wp:effectExtent l="0" t="0" r="0" b="2540"/>
+          <wp:inline distT="0" distB="0" distL="0" distR="0" wp14:anchorId="2BC06462" wp14:editId="28B1801E">
+            <wp:extent cx="5943600" cy="3220720"/>
+            <wp:effectExtent l="0" t="0" r="0" b="0"/>
             <wp:docPr id="1" name="Graphic 1"/>
             <wp:cNvGraphicFramePr>
               <a:graphicFrameLocks xmlns:a="http://schemas.openxmlformats.org/drawingml/2006/main" noChangeAspect="1"/>
@@ -259,7 +292,7 @@
                   <pic:spPr>
                     <a:xfrm>
                       <a:off x="0" y="0"/>
-                      <a:ext cx="5943600" cy="3159760"/>
+                      <a:ext cx="5943600" cy="3220720"/>
                     </a:xfrm>
                     <a:prstGeom prst="rect">
                       <a:avLst/>
@@ -303,10 +336,10 @@
         </w:rPr>
         <w:lastRenderedPageBreak/>
         <w:drawing>
-          <wp:inline distT="0" distB="0" distL="0" distR="0" wp14:anchorId="4FAB8D75" wp14:editId="66962258">
-            <wp:extent cx="5943600" cy="3159760"/>
-            <wp:effectExtent l="0" t="0" r="0" b="2540"/>
-            <wp:docPr id="3" name="Graphic 3"/>
+          <wp:inline distT="0" distB="0" distL="0" distR="0" wp14:anchorId="4EC4E0DB" wp14:editId="4991A7CD">
+            <wp:extent cx="5943600" cy="3220720"/>
+            <wp:effectExtent l="0" t="0" r="0" b="0"/>
+            <wp:docPr id="4" name="Graphic 4"/>
             <wp:cNvGraphicFramePr>
               <a:graphicFrameLocks xmlns:a="http://schemas.openxmlformats.org/drawingml/2006/main" noChangeAspect="1"/>
             </wp:cNvGraphicFramePr>
@@ -332,7 +365,7 @@
                   <pic:spPr>
                     <a:xfrm>
                       <a:off x="0" y="0"/>
-                      <a:ext cx="5943600" cy="3159760"/>
+                      <a:ext cx="5943600" cy="3220720"/>
                     </a:xfrm>
                     <a:prstGeom prst="rect">
                       <a:avLst/>
@@ -344,17 +377,6 @@
           </wp:inline>
         </w:drawing>
       </w:r>
-    </w:p>
-    <w:p>
-      <w:pPr>
-        <w:rPr>
-          <w:rFonts w:ascii="Times New Roman" w:hAnsi="Times New Roman" w:cs="Times New Roman"/>
-          <w:b/>
-          <w:bCs/>
-          <w:sz w:val="24"/>
-          <w:szCs w:val="24"/>
-        </w:rPr>
-      </w:pPr>
     </w:p>
     <w:p>
       <w:pPr>

</xml_diff>

<commit_message>
introduction, methods, remove unit tests, remove extra citation docs in report/
</commit_message>
<xml_diff>
--- a/report/report.docx
+++ b/report/report.docx
@@ -138,6 +138,222 @@
         </w:rPr>
         <w:tab/>
       </w:r>
+      <w:r>
+        <w:rPr>
+          <w:rFonts w:ascii="Times New Roman" w:hAnsi="Times New Roman" w:cs="Times New Roman"/>
+          <w:sz w:val="24"/>
+          <w:szCs w:val="24"/>
+        </w:rPr>
+        <w:t xml:space="preserve">In pattern recognition, image processing, and many other </w:t>
+      </w:r>
+      <w:r>
+        <w:rPr>
+          <w:rFonts w:ascii="Times New Roman" w:hAnsi="Times New Roman" w:cs="Times New Roman"/>
+          <w:sz w:val="24"/>
+          <w:szCs w:val="24"/>
+        </w:rPr>
+        <w:t>problems</w:t>
+      </w:r>
+      <w:r>
+        <w:rPr>
+          <w:rFonts w:ascii="Times New Roman" w:hAnsi="Times New Roman" w:cs="Times New Roman"/>
+          <w:sz w:val="24"/>
+          <w:szCs w:val="24"/>
+        </w:rPr>
+        <w:t>, the task of finding groups of data points that have</w:t>
+      </w:r>
+      <w:r>
+        <w:rPr>
+          <w:rFonts w:ascii="Times New Roman" w:hAnsi="Times New Roman" w:cs="Times New Roman"/>
+          <w:sz w:val="24"/>
+          <w:szCs w:val="24"/>
+        </w:rPr>
+        <w:t xml:space="preserve"> </w:t>
+      </w:r>
+      <w:r>
+        <w:rPr>
+          <w:rFonts w:ascii="Times New Roman" w:hAnsi="Times New Roman" w:cs="Times New Roman"/>
+          <w:sz w:val="24"/>
+          <w:szCs w:val="24"/>
+        </w:rPr>
+        <w:t>similar features is known as clustering</w:t>
+      </w:r>
+      <w:r>
+        <w:rPr>
+          <w:rFonts w:ascii="Times New Roman" w:hAnsi="Times New Roman" w:cs="Times New Roman"/>
+          <w:sz w:val="24"/>
+          <w:szCs w:val="24"/>
+        </w:rPr>
+        <w:t xml:space="preserve"> </w:t>
+      </w:r>
+      <w:sdt>
+        <w:sdtPr>
+          <w:rPr>
+            <w:rFonts w:ascii="Times New Roman" w:hAnsi="Times New Roman" w:cs="Times New Roman"/>
+            <w:sz w:val="24"/>
+            <w:szCs w:val="24"/>
+          </w:rPr>
+          <w:tag w:val="MENDELEY_CITATION_v3_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"/>
+          <w:id w:val="-1959555193"/>
+          <w:placeholder>
+            <w:docPart w:val="DefaultPlaceholder_-1854013440"/>
+          </w:placeholder>
+        </w:sdtPr>
+        <w:sdtContent>
+          <w:r>
+            <w:rPr>
+              <w:rFonts w:ascii="Times New Roman" w:hAnsi="Times New Roman" w:cs="Times New Roman"/>
+              <w:sz w:val="24"/>
+              <w:szCs w:val="24"/>
+            </w:rPr>
+            <w:t>[1], [2]</w:t>
+          </w:r>
+        </w:sdtContent>
+      </w:sdt>
+      <w:r>
+        <w:rPr>
+          <w:rFonts w:ascii="Times New Roman" w:hAnsi="Times New Roman" w:cs="Times New Roman"/>
+          <w:sz w:val="24"/>
+          <w:szCs w:val="24"/>
+        </w:rPr>
+        <w:t>.</w:t>
+      </w:r>
+      <w:r>
+        <w:rPr>
+          <w:rFonts w:ascii="Times New Roman" w:hAnsi="Times New Roman" w:cs="Times New Roman"/>
+          <w:sz w:val="24"/>
+          <w:szCs w:val="24"/>
+        </w:rPr>
+        <w:t xml:space="preserve"> </w:t>
+      </w:r>
+      <w:r>
+        <w:rPr>
+          <w:rFonts w:ascii="Times New Roman" w:hAnsi="Times New Roman" w:cs="Times New Roman"/>
+          <w:sz w:val="24"/>
+          <w:szCs w:val="24"/>
+        </w:rPr>
+        <w:t xml:space="preserve">More broadly, such a task is referred to as unsupervised learning because there </w:t>
+      </w:r>
+      <w:r>
+        <w:rPr>
+          <w:rFonts w:ascii="Times New Roman" w:hAnsi="Times New Roman" w:cs="Times New Roman"/>
+          <w:sz w:val="24"/>
+          <w:szCs w:val="24"/>
+        </w:rPr>
+        <w:t>are</w:t>
+      </w:r>
+      <w:r>
+        <w:rPr>
+          <w:rFonts w:ascii="Times New Roman" w:hAnsi="Times New Roman" w:cs="Times New Roman"/>
+          <w:sz w:val="24"/>
+          <w:szCs w:val="24"/>
+        </w:rPr>
+        <w:t xml:space="preserve"> no explicit labels associated with the features of a dataset </w:t>
+      </w:r>
+      <w:sdt>
+        <w:sdtPr>
+          <w:rPr>
+            <w:rFonts w:ascii="Times New Roman" w:hAnsi="Times New Roman" w:cs="Times New Roman"/>
+            <w:sz w:val="24"/>
+            <w:szCs w:val="24"/>
+          </w:rPr>
+          <w:tag w:val="MENDELEY_CITATION_v3_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"/>
+          <w:id w:val="-1301918341"/>
+          <w:placeholder>
+            <w:docPart w:val="DefaultPlaceholder_-1854013440"/>
+          </w:placeholder>
+        </w:sdtPr>
+        <w:sdtContent>
+          <w:r>
+            <w:rPr>
+              <w:rFonts w:ascii="Times New Roman" w:hAnsi="Times New Roman" w:cs="Times New Roman"/>
+              <w:sz w:val="24"/>
+              <w:szCs w:val="24"/>
+            </w:rPr>
+            <w:t>[2]</w:t>
+          </w:r>
+        </w:sdtContent>
+      </w:sdt>
+      <w:r>
+        <w:rPr>
+          <w:rFonts w:ascii="Times New Roman" w:hAnsi="Times New Roman" w:cs="Times New Roman"/>
+          <w:sz w:val="24"/>
+          <w:szCs w:val="24"/>
+        </w:rPr>
+        <w:t>.</w:t>
+      </w:r>
+      <w:r>
+        <w:rPr>
+          <w:rFonts w:ascii="Times New Roman" w:hAnsi="Times New Roman" w:cs="Times New Roman"/>
+          <w:sz w:val="24"/>
+          <w:szCs w:val="24"/>
+        </w:rPr>
+        <w:t xml:space="preserve"> To elucidate this concept, consider </w:t>
+      </w:r>
+      <w:r>
+        <w:rPr>
+          <w:rFonts w:ascii="Times New Roman" w:hAnsi="Times New Roman" w:cs="Times New Roman"/>
+          <w:sz w:val="24"/>
+          <w:szCs w:val="24"/>
+        </w:rPr>
+        <w:t xml:space="preserve">several features </w:t>
+      </w:r>
+      <w:r>
+        <w:rPr>
+          <w:rFonts w:ascii="Times New Roman" w:hAnsi="Times New Roman" w:cs="Times New Roman"/>
+          <w:sz w:val="24"/>
+          <w:szCs w:val="24"/>
+        </w:rPr>
+        <w:t xml:space="preserve">that are relevant to the identification </w:t>
+      </w:r>
+      <w:r>
+        <w:rPr>
+          <w:rFonts w:ascii="Times New Roman" w:hAnsi="Times New Roman" w:cs="Times New Roman"/>
+          <w:sz w:val="24"/>
+          <w:szCs w:val="24"/>
+        </w:rPr>
+        <w:t>of a partic</w:t>
+      </w:r>
+      <w:r>
+        <w:rPr>
+          <w:rFonts w:ascii="Times New Roman" w:hAnsi="Times New Roman" w:cs="Times New Roman"/>
+          <w:sz w:val="24"/>
+          <w:szCs w:val="24"/>
+        </w:rPr>
+        <w:t>ular</w:t>
+      </w:r>
+      <w:r>
+        <w:rPr>
+          <w:rFonts w:ascii="Times New Roman" w:hAnsi="Times New Roman" w:cs="Times New Roman"/>
+          <w:sz w:val="24"/>
+          <w:szCs w:val="24"/>
+        </w:rPr>
+        <w:t xml:space="preserve"> flower: petal length, petal width, stem length, and stem diameter.</w:t>
+      </w:r>
+      <w:r>
+        <w:rPr>
+          <w:rFonts w:ascii="Times New Roman" w:hAnsi="Times New Roman" w:cs="Times New Roman"/>
+          <w:sz w:val="24"/>
+          <w:szCs w:val="24"/>
+        </w:rPr>
+        <w:t xml:space="preserve"> Different types of flowers will naturally have different features (e.g., a rose is quite different than a sunflower)</w:t>
+      </w:r>
+      <w:r>
+        <w:rPr>
+          <w:rFonts w:ascii="Times New Roman" w:hAnsi="Times New Roman" w:cs="Times New Roman"/>
+          <w:sz w:val="24"/>
+          <w:szCs w:val="24"/>
+        </w:rPr>
+        <w:t xml:space="preserve">. If the only information that one possesses are the aforementioned measurements, the objective of a clustering algorithm for such a dataset is to determine a point or series of points that captures </w:t>
+      </w:r>
+      <w:r>
+        <w:rPr>
+          <w:rFonts w:ascii="Times New Roman" w:hAnsi="Times New Roman" w:cs="Times New Roman"/>
+          <w:sz w:val="24"/>
+          <w:szCs w:val="24"/>
+        </w:rPr>
+        <w:t xml:space="preserve">features for a particular type of flower. Such a trained clustering algorithm could be used to classify different flowers based only on flower features, though the kind of flower (e.g., whether it’s a rose or sunflower) will not be known. Intuitively, this problem is unsupervised because features are given for different categories (or labels) of flowers, but the categories themselves may not be given. </w:t>
+      </w:r>
     </w:p>
     <w:p>
       <w:pPr>
@@ -162,6 +378,7 @@
     </w:p>
     <w:p>
       <w:pPr>
+        <w:keepNext/>
         <w:rPr>
           <w:rFonts w:ascii="Times New Roman" w:hAnsi="Times New Roman" w:cs="Times New Roman"/>
           <w:sz w:val="24"/>
@@ -169,6 +386,250 @@
         </w:rPr>
       </w:pPr>
       <w:r>
+        <w:rPr>
+          <w:rFonts w:ascii="Times New Roman" w:hAnsi="Times New Roman" w:cs="Times New Roman"/>
+          <w:sz w:val="24"/>
+          <w:szCs w:val="24"/>
+        </w:rPr>
+        <w:tab/>
+        <w:t>One such method of clustering data is the (naive) k-means algorithm (aka Lloyd’s algorithm)</w:t>
+      </w:r>
+      <w:r>
+        <w:rPr>
+          <w:rFonts w:ascii="Times New Roman" w:hAnsi="Times New Roman" w:cs="Times New Roman"/>
+          <w:sz w:val="24"/>
+          <w:szCs w:val="24"/>
+        </w:rPr>
+        <w:t xml:space="preserve"> </w:t>
+      </w:r>
+      <w:sdt>
+        <w:sdtPr>
+          <w:rPr>
+            <w:rFonts w:ascii="Times New Roman" w:hAnsi="Times New Roman" w:cs="Times New Roman"/>
+            <w:sz w:val="24"/>
+            <w:szCs w:val="24"/>
+          </w:rPr>
+          <w:tag w:val="MENDELEY_CITATION_v3_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"/>
+          <w:id w:val="-1107508324"/>
+          <w:placeholder>
+            <w:docPart w:val="DefaultPlaceholder_-1854013440"/>
+          </w:placeholder>
+        </w:sdtPr>
+        <w:sdtContent>
+          <w:r>
+            <w:rPr>
+              <w:rFonts w:ascii="Times New Roman" w:hAnsi="Times New Roman" w:cs="Times New Roman"/>
+              <w:sz w:val="24"/>
+              <w:szCs w:val="24"/>
+            </w:rPr>
+            <w:t>[3], [4]</w:t>
+          </w:r>
+        </w:sdtContent>
+      </w:sdt>
+      <w:r>
+        <w:rPr>
+          <w:rFonts w:ascii="Times New Roman" w:hAnsi="Times New Roman" w:cs="Times New Roman"/>
+          <w:sz w:val="24"/>
+          <w:szCs w:val="24"/>
+        </w:rPr>
+        <w:t>.</w:t>
+      </w:r>
+      <w:r>
+        <w:rPr>
+          <w:rFonts w:ascii="Times New Roman" w:hAnsi="Times New Roman" w:cs="Times New Roman"/>
+          <w:sz w:val="24"/>
+          <w:szCs w:val="24"/>
+        </w:rPr>
+        <w:t xml:space="preserve"> </w:t>
+      </w:r>
+      <w:r>
+        <w:rPr>
+          <w:rFonts w:ascii="Times New Roman" w:hAnsi="Times New Roman" w:cs="Times New Roman"/>
+          <w:sz w:val="24"/>
+          <w:szCs w:val="24"/>
+        </w:rPr>
+        <w:t xml:space="preserve">This algorithm </w:t>
+      </w:r>
+      <w:r>
+        <w:rPr>
+          <w:rFonts w:ascii="Times New Roman" w:hAnsi="Times New Roman" w:cs="Times New Roman"/>
+          <w:sz w:val="24"/>
+          <w:szCs w:val="24"/>
+        </w:rPr>
+        <w:t>assigns N data points into K clusters. A cluster is composed typically of two parts, but a third part is included based on the specifications of OLA 4: (1) the centroid</w:t>
+      </w:r>
+      <w:r>
+        <w:rPr>
+          <w:rFonts w:ascii="Times New Roman" w:hAnsi="Times New Roman" w:cs="Times New Roman"/>
+          <w:sz w:val="24"/>
+          <w:szCs w:val="24"/>
+        </w:rPr>
+        <w:t>;</w:t>
+      </w:r>
+      <w:r>
+        <w:rPr>
+          <w:rFonts w:ascii="Times New Roman" w:hAnsi="Times New Roman" w:cs="Times New Roman"/>
+          <w:sz w:val="24"/>
+          <w:szCs w:val="24"/>
+        </w:rPr>
+        <w:t xml:space="preserve"> (2) the set of data points that are closest to the centroid</w:t>
+      </w:r>
+      <w:r>
+        <w:rPr>
+          <w:rFonts w:ascii="Times New Roman" w:hAnsi="Times New Roman" w:cs="Times New Roman"/>
+          <w:sz w:val="24"/>
+          <w:szCs w:val="24"/>
+        </w:rPr>
+        <w:t>;</w:t>
+      </w:r>
+      <w:r>
+        <w:rPr>
+          <w:rFonts w:ascii="Times New Roman" w:hAnsi="Times New Roman" w:cs="Times New Roman"/>
+          <w:sz w:val="24"/>
+          <w:szCs w:val="24"/>
+        </w:rPr>
+        <w:t xml:space="preserve"> and (3) a label that describes the relationship of the centroid to some category in the dataset.</w:t>
+      </w:r>
+      <w:r>
+        <w:rPr>
+          <w:rFonts w:ascii="Times New Roman" w:hAnsi="Times New Roman" w:cs="Times New Roman"/>
+          <w:sz w:val="24"/>
+          <w:szCs w:val="24"/>
+        </w:rPr>
+        <w:t xml:space="preserve"> The centroid is simply a vector containing a single continuous value per feature in the dataset. The centroid represents mean of the set of data points that are determined during the iteration</w:t>
+      </w:r>
+      <w:r>
+        <w:rPr>
+          <w:rFonts w:ascii="Times New Roman" w:hAnsi="Times New Roman" w:cs="Times New Roman"/>
+          <w:sz w:val="24"/>
+          <w:szCs w:val="24"/>
+        </w:rPr>
+        <w:t>s</w:t>
+      </w:r>
+      <w:r>
+        <w:rPr>
+          <w:rFonts w:ascii="Times New Roman" w:hAnsi="Times New Roman" w:cs="Times New Roman"/>
+          <w:sz w:val="24"/>
+          <w:szCs w:val="24"/>
+        </w:rPr>
+        <w:t xml:space="preserve"> of the k-means algorithm. The </w:t>
+      </w:r>
+      <w:r>
+        <w:rPr>
+          <w:rFonts w:ascii="Times New Roman" w:hAnsi="Times New Roman" w:cs="Times New Roman"/>
+          <w:sz w:val="24"/>
+          <w:szCs w:val="24"/>
+        </w:rPr>
+        <w:t xml:space="preserve">addition of the </w:t>
+      </w:r>
+      <w:r>
+        <w:rPr>
+          <w:rFonts w:ascii="Times New Roman" w:hAnsi="Times New Roman" w:cs="Times New Roman"/>
+          <w:sz w:val="24"/>
+          <w:szCs w:val="24"/>
+        </w:rPr>
+        <w:t xml:space="preserve">label is unique to this OLA, and </w:t>
+      </w:r>
+      <w:r>
+        <w:rPr>
+          <w:rFonts w:ascii="Times New Roman" w:hAnsi="Times New Roman" w:cs="Times New Roman"/>
+          <w:sz w:val="24"/>
+          <w:szCs w:val="24"/>
+        </w:rPr>
+        <w:t xml:space="preserve">it </w:t>
+      </w:r>
+      <w:r>
+        <w:rPr>
+          <w:rFonts w:ascii="Times New Roman" w:hAnsi="Times New Roman" w:cs="Times New Roman"/>
+          <w:sz w:val="24"/>
+          <w:szCs w:val="24"/>
+        </w:rPr>
+        <w:t xml:space="preserve">is used to measure how well the clustering algorithm can </w:t>
+      </w:r>
+      <w:r>
+        <w:rPr>
+          <w:rFonts w:ascii="Times New Roman" w:hAnsi="Times New Roman" w:cs="Times New Roman"/>
+          <w:sz w:val="24"/>
+          <w:szCs w:val="24"/>
+        </w:rPr>
+        <w:t>performs as</w:t>
+      </w:r>
+      <w:r>
+        <w:rPr>
+          <w:rFonts w:ascii="Times New Roman" w:hAnsi="Times New Roman" w:cs="Times New Roman"/>
+          <w:sz w:val="24"/>
+          <w:szCs w:val="24"/>
+        </w:rPr>
+        <w:t xml:space="preserve"> </w:t>
+      </w:r>
+      <w:r>
+        <w:rPr>
+          <w:rFonts w:ascii="Times New Roman" w:hAnsi="Times New Roman" w:cs="Times New Roman"/>
+          <w:sz w:val="24"/>
+          <w:szCs w:val="24"/>
+        </w:rPr>
+        <w:t>a</w:t>
+      </w:r>
+      <w:r>
+        <w:rPr>
+          <w:rFonts w:ascii="Times New Roman" w:hAnsi="Times New Roman" w:cs="Times New Roman"/>
+          <w:sz w:val="24"/>
+          <w:szCs w:val="24"/>
+        </w:rPr>
+        <w:t xml:space="preserve"> supervised learning problem.</w:t>
+      </w:r>
+      <w:r>
+        <w:rPr>
+          <w:rFonts w:ascii="Times New Roman" w:hAnsi="Times New Roman" w:cs="Times New Roman"/>
+          <w:sz w:val="24"/>
+          <w:szCs w:val="24"/>
+        </w:rPr>
+        <w:t xml:space="preserve"> The computation of the centroids is the objective of the k-means algorithm, and such a computation proceeds as below</w:t>
+      </w:r>
+      <w:r>
+        <w:rPr>
+          <w:rFonts w:ascii="Times New Roman" w:hAnsi="Times New Roman" w:cs="Times New Roman"/>
+          <w:sz w:val="24"/>
+          <w:szCs w:val="24"/>
+        </w:rPr>
+        <w:t xml:space="preserve"> </w:t>
+      </w:r>
+      <w:sdt>
+        <w:sdtPr>
+          <w:rPr>
+            <w:rFonts w:ascii="Times New Roman" w:hAnsi="Times New Roman" w:cs="Times New Roman"/>
+            <w:sz w:val="24"/>
+            <w:szCs w:val="24"/>
+          </w:rPr>
+          <w:tag w:val="MENDELEY_CITATION_v3_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"/>
+          <w:id w:val="-724365165"/>
+          <w:placeholder>
+            <w:docPart w:val="DefaultPlaceholder_-1854013440"/>
+          </w:placeholder>
+        </w:sdtPr>
+        <w:sdtContent>
+          <w:r>
+            <w:rPr>
+              <w:rFonts w:ascii="Times New Roman" w:hAnsi="Times New Roman" w:cs="Times New Roman"/>
+              <w:sz w:val="24"/>
+              <w:szCs w:val="24"/>
+            </w:rPr>
+            <w:t>[5]</w:t>
+          </w:r>
+        </w:sdtContent>
+      </w:sdt>
+      <w:r>
+        <w:rPr>
+          <w:rFonts w:ascii="Times New Roman" w:hAnsi="Times New Roman" w:cs="Times New Roman"/>
+          <w:sz w:val="24"/>
+          <w:szCs w:val="24"/>
+        </w:rPr>
+        <w:t>:</w:t>
+      </w:r>
+    </w:p>
+    <w:p>
+      <w:pPr>
+        <w:keepNext/>
         <w:rPr>
           <w:rFonts w:ascii="Times New Roman" w:hAnsi="Times New Roman" w:cs="Times New Roman"/>
           <w:b/>
@@ -176,7 +637,725 @@
           <w:sz w:val="24"/>
           <w:szCs w:val="24"/>
         </w:rPr>
+      </w:pPr>
+      <w:r>
+        <w:rPr>
+          <w:rFonts w:ascii="Times New Roman" w:hAnsi="Times New Roman" w:cs="Times New Roman"/>
+          <w:noProof/>
+          <w:sz w:val="24"/>
+          <w:szCs w:val="24"/>
+        </w:rPr>
+        <mc:AlternateContent>
+          <mc:Choice Requires="wps">
+            <w:drawing>
+              <wp:inline distT="0" distB="0" distL="0" distR="0" wp14:anchorId="25E3648E" wp14:editId="631A3EE9">
+                <wp:extent cx="5905500" cy="1357746"/>
+                <wp:effectExtent l="0" t="0" r="19050" b="13970"/>
+                <wp:docPr id="217" name="Text Box 2"/>
+                <wp:cNvGraphicFramePr>
+                  <a:graphicFrameLocks xmlns:a="http://schemas.openxmlformats.org/drawingml/2006/main"/>
+                </wp:cNvGraphicFramePr>
+                <a:graphic xmlns:a="http://schemas.openxmlformats.org/drawingml/2006/main">
+                  <a:graphicData uri="http://schemas.microsoft.com/office/word/2010/wordprocessingShape">
+                    <wps:wsp>
+                      <wps:cNvSpPr txBox="1">
+                        <a:spLocks noChangeArrowheads="1"/>
+                      </wps:cNvSpPr>
+                      <wps:spPr bwMode="auto">
+                        <a:xfrm>
+                          <a:off x="0" y="0"/>
+                          <a:ext cx="5905500" cy="1357746"/>
+                        </a:xfrm>
+                        <a:prstGeom prst="rect">
+                          <a:avLst/>
+                        </a:prstGeom>
+                        <a:solidFill>
+                          <a:srgbClr val="FFFFFF"/>
+                        </a:solidFill>
+                        <a:ln w="9525">
+                          <a:solidFill>
+                            <a:srgbClr val="000000"/>
+                          </a:solidFill>
+                          <a:miter lim="800000"/>
+                          <a:headEnd/>
+                          <a:tailEnd/>
+                        </a:ln>
+                      </wps:spPr>
+                      <wps:txbx>
+                        <w:txbxContent>
+                          <w:p>
+                            <w:pPr>
+                              <w:spacing w:after="0"/>
+                              <w:contextualSpacing/>
+                              <w:rPr>
+                                <w:rFonts w:ascii="Courier New" w:hAnsi="Courier New" w:cs="Courier New"/>
+                                <w:sz w:val="20"/>
+                                <w:szCs w:val="20"/>
+                              </w:rPr>
+                            </w:pPr>
+                            <w:r>
+                              <w:rPr>
+                                <w:rFonts w:ascii="Courier New" w:hAnsi="Courier New" w:cs="Courier New"/>
+                                <w:sz w:val="20"/>
+                                <w:szCs w:val="20"/>
+                              </w:rPr>
+                              <w:t>k_random_ce</w:t>
+                            </w:r>
+                            <w:r>
+                              <w:rPr>
+                                <w:rFonts w:ascii="Courier New" w:hAnsi="Courier New" w:cs="Courier New"/>
+                                <w:sz w:val="20"/>
+                                <w:szCs w:val="20"/>
+                              </w:rPr>
+                              <w:t>ntroids</w:t>
+                            </w:r>
+                            <w:r>
+                              <w:rPr>
+                                <w:rFonts w:ascii="Courier New" w:hAnsi="Courier New" w:cs="Courier New"/>
+                                <w:sz w:val="20"/>
+                                <w:szCs w:val="20"/>
+                              </w:rPr>
+                              <w:t xml:space="preserve"> = random_sample_without_replacement(dataset)</w:t>
+                            </w:r>
+                          </w:p>
+                          <w:p>
+                            <w:pPr>
+                              <w:spacing w:after="0"/>
+                              <w:contextualSpacing/>
+                              <w:rPr>
+                                <w:rFonts w:ascii="Courier New" w:hAnsi="Courier New" w:cs="Courier New"/>
+                                <w:sz w:val="20"/>
+                                <w:szCs w:val="20"/>
+                              </w:rPr>
+                            </w:pPr>
+                            <w:r>
+                              <w:rPr>
+                                <w:rFonts w:ascii="Courier New" w:hAnsi="Courier New" w:cs="Courier New"/>
+                                <w:sz w:val="20"/>
+                                <w:szCs w:val="20"/>
+                              </w:rPr>
+                              <w:t>cur_</w:t>
+                            </w:r>
+                            <w:r>
+                              <w:rPr>
+                                <w:rFonts w:ascii="Courier New" w:hAnsi="Courier New" w:cs="Courier New"/>
+                                <w:sz w:val="20"/>
+                                <w:szCs w:val="20"/>
+                              </w:rPr>
+                              <w:t>centroids = k_random_centroids</w:t>
+                            </w:r>
+                          </w:p>
+                          <w:p>
+                            <w:pPr>
+                              <w:spacing w:after="0"/>
+                              <w:contextualSpacing/>
+                              <w:rPr>
+                                <w:rFonts w:ascii="Courier New" w:hAnsi="Courier New" w:cs="Courier New"/>
+                                <w:sz w:val="20"/>
+                                <w:szCs w:val="20"/>
+                              </w:rPr>
+                            </w:pPr>
+                            <w:r>
+                              <w:rPr>
+                                <w:rFonts w:ascii="Courier New" w:hAnsi="Courier New" w:cs="Courier New"/>
+                                <w:sz w:val="20"/>
+                                <w:szCs w:val="20"/>
+                              </w:rPr>
+                              <w:t>converged = False</w:t>
+                            </w:r>
+                          </w:p>
+                          <w:p>
+                            <w:pPr>
+                              <w:spacing w:after="0"/>
+                              <w:contextualSpacing/>
+                              <w:rPr>
+                                <w:rFonts w:ascii="Courier New" w:hAnsi="Courier New" w:cs="Courier New"/>
+                                <w:sz w:val="20"/>
+                                <w:szCs w:val="20"/>
+                              </w:rPr>
+                            </w:pPr>
+                            <w:r>
+                              <w:rPr>
+                                <w:rFonts w:ascii="Courier New" w:hAnsi="Courier New" w:cs="Courier New"/>
+                                <w:sz w:val="20"/>
+                                <w:szCs w:val="20"/>
+                              </w:rPr>
+                              <w:t>while not converged:</w:t>
+                            </w:r>
+                          </w:p>
+                          <w:p>
+                            <w:pPr>
+                              <w:spacing w:after="0"/>
+                              <w:contextualSpacing/>
+                              <w:rPr>
+                                <w:rFonts w:ascii="Courier New" w:hAnsi="Courier New" w:cs="Courier New"/>
+                                <w:sz w:val="20"/>
+                                <w:szCs w:val="20"/>
+                              </w:rPr>
+                            </w:pPr>
+                            <w:r>
+                              <w:rPr>
+                                <w:rFonts w:ascii="Courier New" w:hAnsi="Courier New" w:cs="Courier New"/>
+                                <w:sz w:val="20"/>
+                                <w:szCs w:val="20"/>
+                              </w:rPr>
+                              <w:tab/>
+                              <w:t xml:space="preserve">prev_iter_centroids = </w:t>
+                            </w:r>
+                            <w:r>
+                              <w:rPr>
+                                <w:rFonts w:ascii="Courier New" w:hAnsi="Courier New" w:cs="Courier New"/>
+                                <w:sz w:val="20"/>
+                                <w:szCs w:val="20"/>
+                              </w:rPr>
+                              <w:t>cur_iter_</w:t>
+                            </w:r>
+                            <w:r>
+                              <w:rPr>
+                                <w:rFonts w:ascii="Courier New" w:hAnsi="Courier New" w:cs="Courier New"/>
+                                <w:sz w:val="20"/>
+                                <w:szCs w:val="20"/>
+                              </w:rPr>
+                              <w:t>centroids</w:t>
+                            </w:r>
+                          </w:p>
+                          <w:p>
+                            <w:pPr>
+                              <w:spacing w:after="0"/>
+                              <w:contextualSpacing/>
+                              <w:rPr>
+                                <w:rFonts w:ascii="Courier New" w:hAnsi="Courier New" w:cs="Courier New"/>
+                                <w:sz w:val="20"/>
+                                <w:szCs w:val="20"/>
+                              </w:rPr>
+                            </w:pPr>
+                            <w:r>
+                              <w:rPr>
+                                <w:rFonts w:ascii="Courier New" w:hAnsi="Courier New" w:cs="Courier New"/>
+                                <w:sz w:val="20"/>
+                                <w:szCs w:val="20"/>
+                              </w:rPr>
+                              <w:tab/>
+                            </w:r>
+                            <w:r>
+                              <w:rPr>
+                                <w:rFonts w:ascii="Courier New" w:hAnsi="Courier New" w:cs="Courier New"/>
+                                <w:sz w:val="20"/>
+                                <w:szCs w:val="20"/>
+                              </w:rPr>
+                              <w:t>cur_iter_</w:t>
+                            </w:r>
+                            <w:r>
+                              <w:rPr>
+                                <w:rFonts w:ascii="Courier New" w:hAnsi="Courier New" w:cs="Courier New"/>
+                                <w:sz w:val="20"/>
+                                <w:szCs w:val="20"/>
+                              </w:rPr>
+                              <w:t>centroids = assign_and_update_centroids(centroids, dataset)</w:t>
+                            </w:r>
+                          </w:p>
+                          <w:p>
+                            <w:pPr>
+                              <w:spacing w:after="0"/>
+                              <w:contextualSpacing/>
+                              <w:rPr>
+                                <w:rFonts w:ascii="Courier New" w:hAnsi="Courier New" w:cs="Courier New"/>
+                                <w:sz w:val="20"/>
+                                <w:szCs w:val="20"/>
+                              </w:rPr>
+                            </w:pPr>
+                            <w:r>
+                              <w:rPr>
+                                <w:rFonts w:ascii="Courier New" w:hAnsi="Courier New" w:cs="Courier New"/>
+                                <w:sz w:val="20"/>
+                                <w:szCs w:val="20"/>
+                              </w:rPr>
+                              <w:tab/>
+                              <w:t xml:space="preserve">if </w:t>
+                            </w:r>
+                            <w:r>
+                              <w:rPr>
+                                <w:rFonts w:ascii="Courier New" w:hAnsi="Courier New" w:cs="Courier New"/>
+                                <w:sz w:val="20"/>
+                                <w:szCs w:val="20"/>
+                              </w:rPr>
+                              <w:t>prev_iter_centroids == cur_iter_centroids:</w:t>
+                            </w:r>
+                          </w:p>
+                          <w:p>
+                            <w:pPr>
+                              <w:spacing w:after="0"/>
+                              <w:contextualSpacing/>
+                              <w:rPr>
+                                <w:rFonts w:ascii="Courier New" w:hAnsi="Courier New" w:cs="Courier New"/>
+                                <w:sz w:val="20"/>
+                                <w:szCs w:val="20"/>
+                              </w:rPr>
+                            </w:pPr>
+                            <w:r>
+                              <w:rPr>
+                                <w:rFonts w:ascii="Courier New" w:hAnsi="Courier New" w:cs="Courier New"/>
+                                <w:sz w:val="20"/>
+                                <w:szCs w:val="20"/>
+                              </w:rPr>
+                              <w:tab/>
+                            </w:r>
+                            <w:r>
+                              <w:rPr>
+                                <w:rFonts w:ascii="Courier New" w:hAnsi="Courier New" w:cs="Courier New"/>
+                                <w:sz w:val="20"/>
+                                <w:szCs w:val="20"/>
+                              </w:rPr>
+                              <w:tab/>
+                              <w:t>converged = True</w:t>
+                            </w:r>
+                          </w:p>
+                        </w:txbxContent>
+                      </wps:txbx>
+                      <wps:bodyPr rot="0" vert="horz" wrap="square" lIns="91440" tIns="45720" rIns="91440" bIns="45720" anchor="t" anchorCtr="0">
+                        <a:noAutofit/>
+                      </wps:bodyPr>
+                    </wps:wsp>
+                  </a:graphicData>
+                </a:graphic>
+              </wp:inline>
+            </w:drawing>
+          </mc:Choice>
+          <mc:Fallback>
+            <w:pict>
+              <v:shapetype w14:anchorId="25E3648E" id="_x0000_t202" coordsize="21600,21600" o:spt="202" path="m,l,21600r21600,l21600,xe">
+                <v:stroke joinstyle="miter"/>
+                <v:path gradientshapeok="t" o:connecttype="rect"/>
+              </v:shapetype>
+              <v:shape id="Text Box 2" o:spid="_x0000_s1026" type="#_x0000_t202" style="width:465pt;height:106.9pt;visibility:visible;mso-wrap-style:square;mso-left-percent:-10001;mso-top-percent:-10001;mso-position-horizontal:absolute;mso-position-horizontal-relative:char;mso-position-vertical:absolute;mso-position-vertical-relative:line;mso-left-percent:-10001;mso-top-percent:-10001;v-text-anchor:top" o:gfxdata="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">
+                <v:textbox>
+                  <w:txbxContent>
+                    <w:p>
+                      <w:pPr>
+                        <w:spacing w:after="0"/>
+                        <w:contextualSpacing/>
+                        <w:rPr>
+                          <w:rFonts w:ascii="Courier New" w:hAnsi="Courier New" w:cs="Courier New"/>
+                          <w:sz w:val="20"/>
+                          <w:szCs w:val="20"/>
+                        </w:rPr>
+                      </w:pPr>
+                      <w:r>
+                        <w:rPr>
+                          <w:rFonts w:ascii="Courier New" w:hAnsi="Courier New" w:cs="Courier New"/>
+                          <w:sz w:val="20"/>
+                          <w:szCs w:val="20"/>
+                        </w:rPr>
+                        <w:t>k_random_ce</w:t>
+                      </w:r>
+                      <w:r>
+                        <w:rPr>
+                          <w:rFonts w:ascii="Courier New" w:hAnsi="Courier New" w:cs="Courier New"/>
+                          <w:sz w:val="20"/>
+                          <w:szCs w:val="20"/>
+                        </w:rPr>
+                        <w:t>ntroids</w:t>
+                      </w:r>
+                      <w:r>
+                        <w:rPr>
+                          <w:rFonts w:ascii="Courier New" w:hAnsi="Courier New" w:cs="Courier New"/>
+                          <w:sz w:val="20"/>
+                          <w:szCs w:val="20"/>
+                        </w:rPr>
+                        <w:t xml:space="preserve"> = random_sample_without_replacement(dataset)</w:t>
+                      </w:r>
+                    </w:p>
+                    <w:p>
+                      <w:pPr>
+                        <w:spacing w:after="0"/>
+                        <w:contextualSpacing/>
+                        <w:rPr>
+                          <w:rFonts w:ascii="Courier New" w:hAnsi="Courier New" w:cs="Courier New"/>
+                          <w:sz w:val="20"/>
+                          <w:szCs w:val="20"/>
+                        </w:rPr>
+                      </w:pPr>
+                      <w:r>
+                        <w:rPr>
+                          <w:rFonts w:ascii="Courier New" w:hAnsi="Courier New" w:cs="Courier New"/>
+                          <w:sz w:val="20"/>
+                          <w:szCs w:val="20"/>
+                        </w:rPr>
+                        <w:t>cur_</w:t>
+                      </w:r>
+                      <w:r>
+                        <w:rPr>
+                          <w:rFonts w:ascii="Courier New" w:hAnsi="Courier New" w:cs="Courier New"/>
+                          <w:sz w:val="20"/>
+                          <w:szCs w:val="20"/>
+                        </w:rPr>
+                        <w:t>centroids = k_random_centroids</w:t>
+                      </w:r>
+                    </w:p>
+                    <w:p>
+                      <w:pPr>
+                        <w:spacing w:after="0"/>
+                        <w:contextualSpacing/>
+                        <w:rPr>
+                          <w:rFonts w:ascii="Courier New" w:hAnsi="Courier New" w:cs="Courier New"/>
+                          <w:sz w:val="20"/>
+                          <w:szCs w:val="20"/>
+                        </w:rPr>
+                      </w:pPr>
+                      <w:r>
+                        <w:rPr>
+                          <w:rFonts w:ascii="Courier New" w:hAnsi="Courier New" w:cs="Courier New"/>
+                          <w:sz w:val="20"/>
+                          <w:szCs w:val="20"/>
+                        </w:rPr>
+                        <w:t>converged = False</w:t>
+                      </w:r>
+                    </w:p>
+                    <w:p>
+                      <w:pPr>
+                        <w:spacing w:after="0"/>
+                        <w:contextualSpacing/>
+                        <w:rPr>
+                          <w:rFonts w:ascii="Courier New" w:hAnsi="Courier New" w:cs="Courier New"/>
+                          <w:sz w:val="20"/>
+                          <w:szCs w:val="20"/>
+                        </w:rPr>
+                      </w:pPr>
+                      <w:r>
+                        <w:rPr>
+                          <w:rFonts w:ascii="Courier New" w:hAnsi="Courier New" w:cs="Courier New"/>
+                          <w:sz w:val="20"/>
+                          <w:szCs w:val="20"/>
+                        </w:rPr>
+                        <w:t>while not converged:</w:t>
+                      </w:r>
+                    </w:p>
+                    <w:p>
+                      <w:pPr>
+                        <w:spacing w:after="0"/>
+                        <w:contextualSpacing/>
+                        <w:rPr>
+                          <w:rFonts w:ascii="Courier New" w:hAnsi="Courier New" w:cs="Courier New"/>
+                          <w:sz w:val="20"/>
+                          <w:szCs w:val="20"/>
+                        </w:rPr>
+                      </w:pPr>
+                      <w:r>
+                        <w:rPr>
+                          <w:rFonts w:ascii="Courier New" w:hAnsi="Courier New" w:cs="Courier New"/>
+                          <w:sz w:val="20"/>
+                          <w:szCs w:val="20"/>
+                        </w:rPr>
+                        <w:tab/>
+                        <w:t xml:space="preserve">prev_iter_centroids = </w:t>
+                      </w:r>
+                      <w:r>
+                        <w:rPr>
+                          <w:rFonts w:ascii="Courier New" w:hAnsi="Courier New" w:cs="Courier New"/>
+                          <w:sz w:val="20"/>
+                          <w:szCs w:val="20"/>
+                        </w:rPr>
+                        <w:t>cur_iter_</w:t>
+                      </w:r>
+                      <w:r>
+                        <w:rPr>
+                          <w:rFonts w:ascii="Courier New" w:hAnsi="Courier New" w:cs="Courier New"/>
+                          <w:sz w:val="20"/>
+                          <w:szCs w:val="20"/>
+                        </w:rPr>
+                        <w:t>centroids</w:t>
+                      </w:r>
+                    </w:p>
+                    <w:p>
+                      <w:pPr>
+                        <w:spacing w:after="0"/>
+                        <w:contextualSpacing/>
+                        <w:rPr>
+                          <w:rFonts w:ascii="Courier New" w:hAnsi="Courier New" w:cs="Courier New"/>
+                          <w:sz w:val="20"/>
+                          <w:szCs w:val="20"/>
+                        </w:rPr>
+                      </w:pPr>
+                      <w:r>
+                        <w:rPr>
+                          <w:rFonts w:ascii="Courier New" w:hAnsi="Courier New" w:cs="Courier New"/>
+                          <w:sz w:val="20"/>
+                          <w:szCs w:val="20"/>
+                        </w:rPr>
+                        <w:tab/>
+                      </w:r>
+                      <w:r>
+                        <w:rPr>
+                          <w:rFonts w:ascii="Courier New" w:hAnsi="Courier New" w:cs="Courier New"/>
+                          <w:sz w:val="20"/>
+                          <w:szCs w:val="20"/>
+                        </w:rPr>
+                        <w:t>cur_iter_</w:t>
+                      </w:r>
+                      <w:r>
+                        <w:rPr>
+                          <w:rFonts w:ascii="Courier New" w:hAnsi="Courier New" w:cs="Courier New"/>
+                          <w:sz w:val="20"/>
+                          <w:szCs w:val="20"/>
+                        </w:rPr>
+                        <w:t>centroids = assign_and_update_centroids(centroids, dataset)</w:t>
+                      </w:r>
+                    </w:p>
+                    <w:p>
+                      <w:pPr>
+                        <w:spacing w:after="0"/>
+                        <w:contextualSpacing/>
+                        <w:rPr>
+                          <w:rFonts w:ascii="Courier New" w:hAnsi="Courier New" w:cs="Courier New"/>
+                          <w:sz w:val="20"/>
+                          <w:szCs w:val="20"/>
+                        </w:rPr>
+                      </w:pPr>
+                      <w:r>
+                        <w:rPr>
+                          <w:rFonts w:ascii="Courier New" w:hAnsi="Courier New" w:cs="Courier New"/>
+                          <w:sz w:val="20"/>
+                          <w:szCs w:val="20"/>
+                        </w:rPr>
+                        <w:tab/>
+                        <w:t xml:space="preserve">if </w:t>
+                      </w:r>
+                      <w:r>
+                        <w:rPr>
+                          <w:rFonts w:ascii="Courier New" w:hAnsi="Courier New" w:cs="Courier New"/>
+                          <w:sz w:val="20"/>
+                          <w:szCs w:val="20"/>
+                        </w:rPr>
+                        <w:t>prev_iter_centroids == cur_iter_centroids:</w:t>
+                      </w:r>
+                    </w:p>
+                    <w:p>
+                      <w:pPr>
+                        <w:spacing w:after="0"/>
+                        <w:contextualSpacing/>
+                        <w:rPr>
+                          <w:rFonts w:ascii="Courier New" w:hAnsi="Courier New" w:cs="Courier New"/>
+                          <w:sz w:val="20"/>
+                          <w:szCs w:val="20"/>
+                        </w:rPr>
+                      </w:pPr>
+                      <w:r>
+                        <w:rPr>
+                          <w:rFonts w:ascii="Courier New" w:hAnsi="Courier New" w:cs="Courier New"/>
+                          <w:sz w:val="20"/>
+                          <w:szCs w:val="20"/>
+                        </w:rPr>
+                        <w:tab/>
+                      </w:r>
+                      <w:r>
+                        <w:rPr>
+                          <w:rFonts w:ascii="Courier New" w:hAnsi="Courier New" w:cs="Courier New"/>
+                          <w:sz w:val="20"/>
+                          <w:szCs w:val="20"/>
+                        </w:rPr>
+                        <w:tab/>
+                        <w:t>converged = True</w:t>
+                      </w:r>
+                    </w:p>
+                  </w:txbxContent>
+                </v:textbox>
+                <w10:anchorlock/>
+              </v:shape>
+            </w:pict>
+          </mc:Fallback>
+        </mc:AlternateContent>
+      </w:r>
+    </w:p>
+    <w:p>
+      <w:pPr>
+        <w:keepNext/>
+        <w:rPr>
+          <w:rFonts w:ascii="Times New Roman" w:hAnsi="Times New Roman" w:cs="Times New Roman"/>
+          <w:sz w:val="24"/>
+          <w:szCs w:val="24"/>
+        </w:rPr>
+      </w:pPr>
+      <w:r>
+        <w:rPr>
+          <w:rFonts w:ascii="Times New Roman" w:hAnsi="Times New Roman" w:cs="Times New Roman"/>
+          <w:b/>
+          <w:bCs/>
+          <w:sz w:val="24"/>
+          <w:szCs w:val="24"/>
+        </w:rPr>
         <w:tab/>
+      </w:r>
+      <w:r>
+        <w:rPr>
+          <w:rFonts w:ascii="Times New Roman" w:hAnsi="Times New Roman" w:cs="Times New Roman"/>
+          <w:sz w:val="24"/>
+          <w:szCs w:val="24"/>
+        </w:rPr>
+        <w:t xml:space="preserve">The assignment and update step of the k-means algorithm occurs by calculating the straight line (or Euclidean distance) for all data points to each of the K clusters. Data points are then assigned to </w:t>
+      </w:r>
+      <w:r>
+        <w:rPr>
+          <w:rFonts w:ascii="Times New Roman" w:hAnsi="Times New Roman" w:cs="Times New Roman"/>
+          <w:sz w:val="24"/>
+          <w:szCs w:val="24"/>
+        </w:rPr>
+        <w:t xml:space="preserve">a cluster and the centroid of a given cluster is subsequently updated </w:t>
+      </w:r>
+      <w:r>
+        <w:rPr>
+          <w:rFonts w:ascii="Times New Roman" w:hAnsi="Times New Roman" w:cs="Times New Roman"/>
+          <w:sz w:val="24"/>
+          <w:szCs w:val="24"/>
+        </w:rPr>
+        <w:t>by</w:t>
+      </w:r>
+      <w:r>
+        <w:rPr>
+          <w:rFonts w:ascii="Times New Roman" w:hAnsi="Times New Roman" w:cs="Times New Roman"/>
+          <w:sz w:val="24"/>
+          <w:szCs w:val="24"/>
+        </w:rPr>
+        <w:t xml:space="preserve"> calculating the mean along the row axis of a N x M matrix that represents the dataset of N examples and M features. </w:t>
+      </w:r>
+      <w:r>
+        <w:rPr>
+          <w:rFonts w:ascii="Times New Roman" w:hAnsi="Times New Roman" w:cs="Times New Roman"/>
+          <w:sz w:val="24"/>
+          <w:szCs w:val="24"/>
+        </w:rPr>
+        <w:t xml:space="preserve">The algorithm converges when </w:t>
+      </w:r>
+      <w:r>
+        <w:rPr>
+          <w:rFonts w:ascii="Times New Roman" w:hAnsi="Times New Roman" w:cs="Times New Roman"/>
+          <w:sz w:val="24"/>
+          <w:szCs w:val="24"/>
+        </w:rPr>
+        <w:t xml:space="preserve">the centroids of each cluster no longer change </w:t>
+      </w:r>
+      <w:r>
+        <w:rPr>
+          <w:rFonts w:ascii="Times New Roman" w:hAnsi="Times New Roman" w:cs="Times New Roman"/>
+          <w:sz w:val="24"/>
+          <w:szCs w:val="24"/>
+        </w:rPr>
+        <w:t xml:space="preserve">as a result of </w:t>
+      </w:r>
+      <w:r>
+        <w:rPr>
+          <w:rFonts w:ascii="Times New Roman" w:hAnsi="Times New Roman" w:cs="Times New Roman"/>
+          <w:sz w:val="24"/>
+          <w:szCs w:val="24"/>
+        </w:rPr>
+        <w:t xml:space="preserve">subsequent iterations. Hence, the clusters for the n-1 and </w:t>
+      </w:r>
+      <w:r>
+        <w:rPr>
+          <w:rFonts w:ascii="Times New Roman" w:hAnsi="Times New Roman" w:cs="Times New Roman"/>
+          <w:sz w:val="24"/>
+          <w:szCs w:val="24"/>
+        </w:rPr>
+        <w:softHyphen/>
+        <w:t xml:space="preserve">n iteration of the </w:t>
+      </w:r>
+      <w:r>
+        <w:rPr>
+          <w:rFonts w:ascii="Times New Roman" w:hAnsi="Times New Roman" w:cs="Times New Roman"/>
+          <w:sz w:val="24"/>
+          <w:szCs w:val="24"/>
+        </w:rPr>
+        <w:lastRenderedPageBreak/>
+        <w:t>algorithm are tracked</w:t>
+      </w:r>
+      <w:r>
+        <w:rPr>
+          <w:rFonts w:ascii="Times New Roman" w:hAnsi="Times New Roman" w:cs="Times New Roman"/>
+          <w:sz w:val="24"/>
+          <w:szCs w:val="24"/>
+        </w:rPr>
+        <w:t xml:space="preserve"> in order to check whether the previous iteration’s clusters and the current iteration’s clusters are the same.</w:t>
+      </w:r>
+    </w:p>
+    <w:p>
+      <w:pPr>
+        <w:keepNext/>
+        <w:rPr>
+          <w:rFonts w:ascii="Times New Roman" w:hAnsi="Times New Roman" w:cs="Times New Roman"/>
+          <w:sz w:val="24"/>
+          <w:szCs w:val="24"/>
+        </w:rPr>
+      </w:pPr>
+      <w:r>
+        <w:rPr>
+          <w:rFonts w:ascii="Times New Roman" w:hAnsi="Times New Roman" w:cs="Times New Roman"/>
+          <w:sz w:val="24"/>
+          <w:szCs w:val="24"/>
+        </w:rPr>
+        <w:tab/>
+      </w:r>
+      <w:r>
+        <w:rPr>
+          <w:rFonts w:ascii="Times New Roman" w:hAnsi="Times New Roman" w:cs="Times New Roman"/>
+          <w:sz w:val="24"/>
+          <w:szCs w:val="24"/>
+        </w:rPr>
+        <w:t xml:space="preserve">To validate the performance of the k-means algorithm, </w:t>
+      </w:r>
+      <w:r>
+        <w:rPr>
+          <w:rFonts w:ascii="Times New Roman" w:hAnsi="Times New Roman" w:cs="Times New Roman"/>
+          <w:sz w:val="24"/>
+          <w:szCs w:val="24"/>
+        </w:rPr>
+        <w:t xml:space="preserve">leave-10 repeated random subsampling cross validation was performed. The repeated random subsampling size was 100—meaning 100 different random seeds were used—and for each such </w:t>
+      </w:r>
+      <w:r>
+        <w:rPr>
+          <w:rFonts w:ascii="Times New Roman" w:hAnsi="Times New Roman" w:cs="Times New Roman"/>
+          <w:sz w:val="24"/>
+          <w:szCs w:val="24"/>
+        </w:rPr>
+        <w:t>subsample, the performance of the clustering algorithm was computed using the iris flower and breast cancer diagnostic dataset using several cluster sizes</w:t>
+      </w:r>
+      <w:r>
+        <w:rPr>
+          <w:rFonts w:ascii="Times New Roman" w:hAnsi="Times New Roman" w:cs="Times New Roman"/>
+          <w:sz w:val="24"/>
+          <w:szCs w:val="24"/>
+        </w:rPr>
+        <w:t xml:space="preserve"> </w:t>
+      </w:r>
+      <w:sdt>
+        <w:sdtPr>
+          <w:rPr>
+            <w:rFonts w:ascii="Times New Roman" w:hAnsi="Times New Roman" w:cs="Times New Roman"/>
+            <w:sz w:val="24"/>
+            <w:szCs w:val="24"/>
+          </w:rPr>
+          <w:tag w:val="MENDELEY_CITATION_v3_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"/>
+          <w:id w:val="322635222"/>
+          <w:placeholder>
+            <w:docPart w:val="DefaultPlaceholder_-1854013440"/>
+          </w:placeholder>
+        </w:sdtPr>
+        <w:sdtContent>
+          <w:r>
+            <w:rPr>
+              <w:rFonts w:ascii="Times New Roman" w:hAnsi="Times New Roman" w:cs="Times New Roman"/>
+              <w:sz w:val="24"/>
+              <w:szCs w:val="24"/>
+            </w:rPr>
+            <w:t>[6]</w:t>
+          </w:r>
+        </w:sdtContent>
+      </w:sdt>
+      <w:r>
+        <w:rPr>
+          <w:rFonts w:ascii="Times New Roman" w:hAnsi="Times New Roman" w:cs="Times New Roman"/>
+          <w:sz w:val="24"/>
+          <w:szCs w:val="24"/>
+        </w:rPr>
+        <w:t xml:space="preserve">. The cluster size range for the iris dataset was 1 to 140, while the cluster size range for the cancer dataset was 1 to 95. The ranges were determined by determining the total number of examples N for each dataset and subtracting 10 because 10 such examples are used to test the performance of the algorithm. </w:t>
       </w:r>
     </w:p>
     <w:p>
@@ -213,52 +1392,20 @@
     </w:p>
     <w:p>
       <w:pPr>
+        <w:keepNext/>
+        <w:jc w:val="center"/>
+        <w:rPr>
+          <w:rFonts w:ascii="Times New Roman" w:hAnsi="Times New Roman" w:cs="Times New Roman"/>
+          <w:sz w:val="24"/>
+          <w:szCs w:val="24"/>
+        </w:rPr>
+      </w:pPr>
+      <w:r>
         <w:rPr>
           <w:rFonts w:ascii="Times New Roman" w:hAnsi="Times New Roman" w:cs="Times New Roman"/>
           <w:b/>
           <w:bCs/>
-          <w:sz w:val="24"/>
-          <w:szCs w:val="24"/>
-        </w:rPr>
-      </w:pPr>
-    </w:p>
-    <w:p>
-      <w:pPr>
-        <w:rPr>
-          <w:rFonts w:ascii="Times New Roman" w:hAnsi="Times New Roman" w:cs="Times New Roman"/>
-          <w:b/>
-          <w:bCs/>
-          <w:sz w:val="24"/>
-          <w:szCs w:val="24"/>
-        </w:rPr>
-      </w:pPr>
-    </w:p>
-    <w:p>
-      <w:pPr>
-        <w:rPr>
-          <w:rFonts w:ascii="Times New Roman" w:hAnsi="Times New Roman" w:cs="Times New Roman"/>
-          <w:b/>
-          <w:bCs/>
-          <w:sz w:val="24"/>
-          <w:szCs w:val="24"/>
-        </w:rPr>
-      </w:pPr>
-    </w:p>
-    <w:p>
-      <w:pPr>
-        <w:rPr>
-          <w:rFonts w:ascii="Times New Roman" w:hAnsi="Times New Roman" w:cs="Times New Roman"/>
-          <w:b/>
-          <w:bCs/>
-          <w:sz w:val="24"/>
-          <w:szCs w:val="24"/>
-        </w:rPr>
-      </w:pPr>
-      <w:r>
-        <w:rPr>
-          <w:rFonts w:ascii="Times New Roman" w:hAnsi="Times New Roman" w:cs="Times New Roman"/>
-          <w:b/>
-          <w:bCs/>
+          <w:noProof/>
           <w:sz w:val="24"/>
           <w:szCs w:val="24"/>
         </w:rPr>
@@ -307,6 +1454,122 @@
     </w:p>
     <w:p>
       <w:pPr>
+        <w:pStyle w:val="Caption"/>
+        <w:jc w:val="center"/>
+        <w:rPr>
+          <w:rFonts w:ascii="Times New Roman" w:hAnsi="Times New Roman" w:cs="Times New Roman"/>
+          <w:b/>
+          <w:bCs/>
+          <w:i w:val="0"/>
+          <w:iCs w:val="0"/>
+          <w:color w:val="auto"/>
+          <w:sz w:val="20"/>
+          <w:szCs w:val="20"/>
+        </w:rPr>
+      </w:pPr>
+      <w:r>
+        <w:rPr>
+          <w:rFonts w:ascii="Times New Roman" w:hAnsi="Times New Roman" w:cs="Times New Roman"/>
+          <w:i w:val="0"/>
+          <w:iCs w:val="0"/>
+          <w:color w:val="auto"/>
+          <w:sz w:val="20"/>
+          <w:szCs w:val="20"/>
+        </w:rPr>
+        <w:t xml:space="preserve">Figure </w:t>
+      </w:r>
+      <w:r>
+        <w:rPr>
+          <w:rFonts w:ascii="Times New Roman" w:hAnsi="Times New Roman" w:cs="Times New Roman"/>
+          <w:i w:val="0"/>
+          <w:iCs w:val="0"/>
+          <w:color w:val="auto"/>
+          <w:sz w:val="20"/>
+          <w:szCs w:val="20"/>
+        </w:rPr>
+        <w:fldChar w:fldCharType="begin"/>
+      </w:r>
+      <w:r>
+        <w:rPr>
+          <w:rFonts w:ascii="Times New Roman" w:hAnsi="Times New Roman" w:cs="Times New Roman"/>
+          <w:i w:val="0"/>
+          <w:iCs w:val="0"/>
+          <w:color w:val="auto"/>
+          <w:sz w:val="20"/>
+          <w:szCs w:val="20"/>
+        </w:rPr>
+        <w:instrText xml:space="preserve"> SEQ Figure \* ARABIC </w:instrText>
+      </w:r>
+      <w:r>
+        <w:rPr>
+          <w:rFonts w:ascii="Times New Roman" w:hAnsi="Times New Roman" w:cs="Times New Roman"/>
+          <w:i w:val="0"/>
+          <w:iCs w:val="0"/>
+          <w:color w:val="auto"/>
+          <w:sz w:val="20"/>
+          <w:szCs w:val="20"/>
+        </w:rPr>
+        <w:fldChar w:fldCharType="separate"/>
+      </w:r>
+      <w:r>
+        <w:rPr>
+          <w:rFonts w:ascii="Times New Roman" w:hAnsi="Times New Roman" w:cs="Times New Roman"/>
+          <w:i w:val="0"/>
+          <w:iCs w:val="0"/>
+          <w:noProof/>
+          <w:color w:val="auto"/>
+          <w:sz w:val="20"/>
+          <w:szCs w:val="20"/>
+        </w:rPr>
+        <w:t>1</w:t>
+      </w:r>
+      <w:r>
+        <w:rPr>
+          <w:rFonts w:ascii="Times New Roman" w:hAnsi="Times New Roman" w:cs="Times New Roman"/>
+          <w:i w:val="0"/>
+          <w:iCs w:val="0"/>
+          <w:color w:val="auto"/>
+          <w:sz w:val="20"/>
+          <w:szCs w:val="20"/>
+        </w:rPr>
+        <w:fldChar w:fldCharType="end"/>
+      </w:r>
+      <w:r>
+        <w:rPr>
+          <w:rFonts w:ascii="Times New Roman" w:hAnsi="Times New Roman" w:cs="Times New Roman"/>
+          <w:i w:val="0"/>
+          <w:iCs w:val="0"/>
+          <w:color w:val="auto"/>
+          <w:sz w:val="20"/>
+          <w:szCs w:val="20"/>
+        </w:rPr>
+        <w:t>. Performance o</w:t>
+      </w:r>
+      <w:r>
+        <w:rPr>
+          <w:rFonts w:ascii="Times New Roman" w:hAnsi="Times New Roman" w:cs="Times New Roman"/>
+          <w:i w:val="0"/>
+          <w:iCs w:val="0"/>
+          <w:color w:val="auto"/>
+          <w:sz w:val="20"/>
+          <w:szCs w:val="20"/>
+        </w:rPr>
+        <w:t>n</w:t>
+      </w:r>
+      <w:r>
+        <w:rPr>
+          <w:rFonts w:ascii="Times New Roman" w:hAnsi="Times New Roman" w:cs="Times New Roman"/>
+          <w:i w:val="0"/>
+          <w:iCs w:val="0"/>
+          <w:color w:val="auto"/>
+          <w:sz w:val="20"/>
+          <w:szCs w:val="20"/>
+        </w:rPr>
+        <w:t xml:space="preserve"> iris dataset. Error bars determined by 1.96 * standard error (95% confidence interval).</w:t>
+      </w:r>
+    </w:p>
+    <w:p>
+      <w:pPr>
         <w:rPr>
           <w:rFonts w:ascii="Times New Roman" w:hAnsi="Times New Roman" w:cs="Times New Roman"/>
           <w:b/>
@@ -326,11 +1589,23 @@
           <w:szCs w:val="24"/>
         </w:rPr>
       </w:pPr>
+    </w:p>
+    <w:p>
+      <w:pPr>
+        <w:keepNext/>
+        <w:jc w:val="center"/>
+        <w:rPr>
+          <w:rFonts w:ascii="Times New Roman" w:hAnsi="Times New Roman" w:cs="Times New Roman"/>
+          <w:sz w:val="24"/>
+          <w:szCs w:val="24"/>
+        </w:rPr>
+      </w:pPr>
       <w:r>
         <w:rPr>
           <w:rFonts w:ascii="Times New Roman" w:hAnsi="Times New Roman" w:cs="Times New Roman"/>
           <w:b/>
           <w:bCs/>
+          <w:noProof/>
           <w:sz w:val="24"/>
           <w:szCs w:val="24"/>
         </w:rPr>
@@ -380,83 +1655,194 @@
     </w:p>
     <w:p>
       <w:pPr>
-        <w:rPr>
-          <w:rFonts w:ascii="Times New Roman" w:hAnsi="Times New Roman" w:cs="Times New Roman"/>
-          <w:sz w:val="24"/>
-          <w:szCs w:val="24"/>
+        <w:pStyle w:val="Caption"/>
+        <w:jc w:val="center"/>
+        <w:rPr>
+          <w:rFonts w:ascii="Times New Roman" w:hAnsi="Times New Roman" w:cs="Times New Roman"/>
+          <w:b/>
+          <w:bCs/>
+          <w:i w:val="0"/>
+          <w:iCs w:val="0"/>
+          <w:color w:val="auto"/>
+          <w:sz w:val="20"/>
+          <w:szCs w:val="20"/>
         </w:rPr>
       </w:pPr>
       <w:r>
         <w:rPr>
           <w:rFonts w:ascii="Times New Roman" w:hAnsi="Times New Roman" w:cs="Times New Roman"/>
-          <w:sz w:val="24"/>
-          <w:szCs w:val="24"/>
-        </w:rPr>
-        <w:t xml:space="preserve">(Cluster, Mean Accuracy, </w:t>
-      </w:r>
-      <w:proofErr w:type="spellStart"/>
-      <w:r>
-        <w:rPr>
-          <w:rFonts w:ascii="Times New Roman" w:hAnsi="Times New Roman" w:cs="Times New Roman"/>
-          <w:sz w:val="24"/>
-          <w:szCs w:val="24"/>
-        </w:rPr>
-        <w:t>Stderror</w:t>
-      </w:r>
-      <w:proofErr w:type="spellEnd"/>
-      <w:r>
-        <w:rPr>
-          <w:rFonts w:ascii="Times New Roman" w:hAnsi="Times New Roman" w:cs="Times New Roman"/>
-          <w:sz w:val="24"/>
-          <w:szCs w:val="24"/>
-        </w:rPr>
-        <w:t>)</w:t>
+          <w:i w:val="0"/>
+          <w:iCs w:val="0"/>
+          <w:color w:val="auto"/>
+          <w:sz w:val="20"/>
+          <w:szCs w:val="20"/>
+        </w:rPr>
+        <w:t xml:space="preserve">Figure </w:t>
+      </w:r>
+      <w:r>
+        <w:rPr>
+          <w:rFonts w:ascii="Times New Roman" w:hAnsi="Times New Roman" w:cs="Times New Roman"/>
+          <w:i w:val="0"/>
+          <w:iCs w:val="0"/>
+          <w:color w:val="auto"/>
+          <w:sz w:val="20"/>
+          <w:szCs w:val="20"/>
+        </w:rPr>
+        <w:fldChar w:fldCharType="begin"/>
+      </w:r>
+      <w:r>
+        <w:rPr>
+          <w:rFonts w:ascii="Times New Roman" w:hAnsi="Times New Roman" w:cs="Times New Roman"/>
+          <w:i w:val="0"/>
+          <w:iCs w:val="0"/>
+          <w:color w:val="auto"/>
+          <w:sz w:val="20"/>
+          <w:szCs w:val="20"/>
+        </w:rPr>
+        <w:instrText xml:space="preserve"> SEQ Figure \* ARABIC </w:instrText>
+      </w:r>
+      <w:r>
+        <w:rPr>
+          <w:rFonts w:ascii="Times New Roman" w:hAnsi="Times New Roman" w:cs="Times New Roman"/>
+          <w:i w:val="0"/>
+          <w:iCs w:val="0"/>
+          <w:color w:val="auto"/>
+          <w:sz w:val="20"/>
+          <w:szCs w:val="20"/>
+        </w:rPr>
+        <w:fldChar w:fldCharType="separate"/>
+      </w:r>
+      <w:r>
+        <w:rPr>
+          <w:rFonts w:ascii="Times New Roman" w:hAnsi="Times New Roman" w:cs="Times New Roman"/>
+          <w:i w:val="0"/>
+          <w:iCs w:val="0"/>
+          <w:noProof/>
+          <w:color w:val="auto"/>
+          <w:sz w:val="20"/>
+          <w:szCs w:val="20"/>
+        </w:rPr>
+        <w:t>2</w:t>
+      </w:r>
+      <w:r>
+        <w:rPr>
+          <w:rFonts w:ascii="Times New Roman" w:hAnsi="Times New Roman" w:cs="Times New Roman"/>
+          <w:i w:val="0"/>
+          <w:iCs w:val="0"/>
+          <w:color w:val="auto"/>
+          <w:sz w:val="20"/>
+          <w:szCs w:val="20"/>
+        </w:rPr>
+        <w:fldChar w:fldCharType="end"/>
+      </w:r>
+      <w:r>
+        <w:rPr>
+          <w:rFonts w:ascii="Times New Roman" w:hAnsi="Times New Roman" w:cs="Times New Roman"/>
+          <w:i w:val="0"/>
+          <w:iCs w:val="0"/>
+          <w:color w:val="auto"/>
+          <w:sz w:val="20"/>
+          <w:szCs w:val="20"/>
+        </w:rPr>
+        <w:t>. Performance o</w:t>
+      </w:r>
+      <w:r>
+        <w:rPr>
+          <w:rFonts w:ascii="Times New Roman" w:hAnsi="Times New Roman" w:cs="Times New Roman"/>
+          <w:i w:val="0"/>
+          <w:iCs w:val="0"/>
+          <w:color w:val="auto"/>
+          <w:sz w:val="20"/>
+          <w:szCs w:val="20"/>
+        </w:rPr>
+        <w:t>n</w:t>
+      </w:r>
+      <w:r>
+        <w:rPr>
+          <w:rFonts w:ascii="Times New Roman" w:hAnsi="Times New Roman" w:cs="Times New Roman"/>
+          <w:i w:val="0"/>
+          <w:iCs w:val="0"/>
+          <w:color w:val="auto"/>
+          <w:sz w:val="20"/>
+          <w:szCs w:val="20"/>
+        </w:rPr>
+        <w:t xml:space="preserve"> cancer dataset. Error bars determined by 1.96</w:t>
+      </w:r>
+      <w:r>
+        <w:rPr>
+          <w:rFonts w:ascii="Times New Roman" w:hAnsi="Times New Roman" w:cs="Times New Roman"/>
+          <w:i w:val="0"/>
+          <w:iCs w:val="0"/>
+          <w:color w:val="auto"/>
+          <w:sz w:val="20"/>
+          <w:szCs w:val="20"/>
+        </w:rPr>
+        <w:t xml:space="preserve"> </w:t>
+      </w:r>
+      <w:r>
+        <w:rPr>
+          <w:rFonts w:ascii="Times New Roman" w:hAnsi="Times New Roman" w:cs="Times New Roman"/>
+          <w:i w:val="0"/>
+          <w:iCs w:val="0"/>
+          <w:color w:val="auto"/>
+          <w:sz w:val="20"/>
+          <w:szCs w:val="20"/>
+        </w:rPr>
+        <w:t>*</w:t>
+      </w:r>
+      <w:r>
+        <w:rPr>
+          <w:rFonts w:ascii="Times New Roman" w:hAnsi="Times New Roman" w:cs="Times New Roman"/>
+          <w:i w:val="0"/>
+          <w:iCs w:val="0"/>
+          <w:color w:val="auto"/>
+          <w:sz w:val="20"/>
+          <w:szCs w:val="20"/>
+        </w:rPr>
+        <w:t xml:space="preserve"> </w:t>
+      </w:r>
+      <w:r>
+        <w:rPr>
+          <w:rFonts w:ascii="Times New Roman" w:hAnsi="Times New Roman" w:cs="Times New Roman"/>
+          <w:i w:val="0"/>
+          <w:iCs w:val="0"/>
+          <w:color w:val="auto"/>
+          <w:sz w:val="20"/>
+          <w:szCs w:val="20"/>
+        </w:rPr>
+        <w:t>standard error (</w:t>
+      </w:r>
+      <w:r>
+        <w:rPr>
+          <w:rFonts w:ascii="Times New Roman" w:hAnsi="Times New Roman" w:cs="Times New Roman"/>
+          <w:i w:val="0"/>
+          <w:iCs w:val="0"/>
+          <w:color w:val="auto"/>
+          <w:sz w:val="20"/>
+          <w:szCs w:val="20"/>
+        </w:rPr>
+        <w:t>9</w:t>
+      </w:r>
+      <w:r>
+        <w:rPr>
+          <w:rFonts w:ascii="Times New Roman" w:hAnsi="Times New Roman" w:cs="Times New Roman"/>
+          <w:i w:val="0"/>
+          <w:iCs w:val="0"/>
+          <w:color w:val="auto"/>
+          <w:sz w:val="20"/>
+          <w:szCs w:val="20"/>
+        </w:rPr>
+        <w:t>5% confidence interval).</w:t>
       </w:r>
     </w:p>
     <w:p>
       <w:pPr>
         <w:rPr>
           <w:rFonts w:ascii="Times New Roman" w:hAnsi="Times New Roman" w:cs="Times New Roman"/>
-          <w:b/>
-          <w:bCs/>
           <w:sz w:val="24"/>
           <w:szCs w:val="24"/>
         </w:rPr>
       </w:pPr>
-      <w:r>
-        <w:rPr>
-          <w:rFonts w:ascii="Times New Roman" w:hAnsi="Times New Roman" w:cs="Times New Roman"/>
-          <w:sz w:val="24"/>
-          <w:szCs w:val="24"/>
-        </w:rPr>
-        <w:t>Best Performer</w:t>
-      </w:r>
-      <w:r>
-        <w:rPr>
-          <w:rFonts w:ascii="Times New Roman" w:hAnsi="Times New Roman" w:cs="Times New Roman"/>
-          <w:sz w:val="24"/>
-          <w:szCs w:val="24"/>
-        </w:rPr>
-        <w:t xml:space="preserve"> Iris</w:t>
-      </w:r>
-      <w:r>
-        <w:rPr>
-          <w:rFonts w:ascii="Times New Roman" w:hAnsi="Times New Roman" w:cs="Times New Roman"/>
-          <w:b/>
-          <w:bCs/>
-          <w:sz w:val="24"/>
-          <w:szCs w:val="24"/>
-        </w:rPr>
-        <w:t xml:space="preserve">: </w:t>
-      </w:r>
-      <w:r>
-        <w:rPr>
-          <w:rFonts w:ascii="Times New Roman" w:hAnsi="Times New Roman" w:cs="Times New Roman"/>
-          <w:sz w:val="24"/>
-          <w:szCs w:val="24"/>
-        </w:rPr>
-        <w:t>25.0 0.974 0.01</w:t>
-      </w:r>
     </w:p>
     <w:p>
       <w:pPr>
@@ -472,23 +1858,7 @@
           <w:sz w:val="24"/>
           <w:szCs w:val="24"/>
         </w:rPr>
-        <w:t>Best Performer</w:t>
-      </w:r>
-      <w:r>
-        <w:rPr>
-          <w:rFonts w:ascii="Times New Roman" w:hAnsi="Times New Roman" w:cs="Times New Roman"/>
-          <w:sz w:val="24"/>
-          <w:szCs w:val="24"/>
-        </w:rPr>
-        <w:t xml:space="preserve"> Cancer</w:t>
-      </w:r>
-      <w:r>
-        <w:rPr>
-          <w:rFonts w:ascii="Times New Roman" w:hAnsi="Times New Roman" w:cs="Times New Roman"/>
-          <w:sz w:val="24"/>
-          <w:szCs w:val="24"/>
-        </w:rPr>
-        <w:t>: 95.0 0.573 0.028</w:t>
+        <w:t>(Cluster, Mean Accuracy, Stderror)</w:t>
       </w:r>
     </w:p>
     <w:p>
@@ -504,20 +1874,34 @@
       <w:r>
         <w:rPr>
           <w:rFonts w:ascii="Times New Roman" w:hAnsi="Times New Roman" w:cs="Times New Roman"/>
+          <w:sz w:val="24"/>
+          <w:szCs w:val="24"/>
+        </w:rPr>
+        <w:t>Best Performer Iris</w:t>
+      </w:r>
+      <w:r>
+        <w:rPr>
+          <w:rFonts w:ascii="Times New Roman" w:hAnsi="Times New Roman" w:cs="Times New Roman"/>
           <w:b/>
           <w:bCs/>
           <w:sz w:val="24"/>
           <w:szCs w:val="24"/>
         </w:rPr>
-        <w:tab/>
+        <w:t xml:space="preserve">: </w:t>
+      </w:r>
+      <w:r>
+        <w:rPr>
+          <w:rFonts w:ascii="Times New Roman" w:hAnsi="Times New Roman" w:cs="Times New Roman"/>
+          <w:sz w:val="24"/>
+          <w:szCs w:val="24"/>
+        </w:rPr>
+        <w:t>25.0 0.974 0.01</w:t>
       </w:r>
     </w:p>
     <w:p>
       <w:pPr>
         <w:rPr>
           <w:rFonts w:ascii="Times New Roman" w:hAnsi="Times New Roman" w:cs="Times New Roman"/>
-          <w:b/>
-          <w:bCs/>
           <w:sz w:val="24"/>
           <w:szCs w:val="24"/>
         </w:rPr>
@@ -525,12 +1909,10 @@
       <w:r>
         <w:rPr>
           <w:rFonts w:ascii="Times New Roman" w:hAnsi="Times New Roman" w:cs="Times New Roman"/>
-          <w:b/>
-          <w:bCs/>
-          <w:sz w:val="24"/>
-          <w:szCs w:val="24"/>
-        </w:rPr>
-        <w:t>References</w:t>
+          <w:sz w:val="24"/>
+          <w:szCs w:val="24"/>
+        </w:rPr>
+        <w:t>Best Performer Cancer: 95.0 0.573 0.028</w:t>
       </w:r>
     </w:p>
     <w:p>
@@ -543,7 +1925,256 @@
           <w:szCs w:val="24"/>
         </w:rPr>
       </w:pPr>
+      <w:r>
+        <w:rPr>
+          <w:rFonts w:ascii="Times New Roman" w:hAnsi="Times New Roman" w:cs="Times New Roman"/>
+          <w:b/>
+          <w:bCs/>
+          <w:sz w:val="24"/>
+          <w:szCs w:val="24"/>
+        </w:rPr>
+        <w:tab/>
+      </w:r>
     </w:p>
+    <w:p>
+      <w:pPr>
+        <w:rPr>
+          <w:rFonts w:ascii="Times New Roman" w:hAnsi="Times New Roman" w:cs="Times New Roman"/>
+          <w:b/>
+          <w:bCs/>
+          <w:sz w:val="24"/>
+          <w:szCs w:val="24"/>
+        </w:rPr>
+      </w:pPr>
+      <w:r>
+        <w:rPr>
+          <w:rFonts w:ascii="Times New Roman" w:hAnsi="Times New Roman" w:cs="Times New Roman"/>
+          <w:b/>
+          <w:bCs/>
+          <w:sz w:val="24"/>
+          <w:szCs w:val="24"/>
+        </w:rPr>
+        <w:t>References</w:t>
+      </w:r>
+    </w:p>
+    <w:sdt>
+      <w:sdtPr>
+        <w:rPr>
+          <w:rFonts w:ascii="Times New Roman" w:hAnsi="Times New Roman" w:cs="Times New Roman"/>
+          <w:b/>
+          <w:bCs/>
+          <w:sz w:val="24"/>
+          <w:szCs w:val="24"/>
+        </w:rPr>
+        <w:tag w:val="MENDELEY_BIBLIOGRAPHY"/>
+        <w:id w:val="-2050282202"/>
+        <w:placeholder>
+          <w:docPart w:val="DefaultPlaceholder_-1854013440"/>
+        </w:placeholder>
+      </w:sdtPr>
+      <w:sdtContent>
+        <w:p>
+          <w:pPr>
+            <w:autoSpaceDE w:val="0"/>
+            <w:autoSpaceDN w:val="0"/>
+            <w:ind w:hanging="640"/>
+            <w:divId w:val="1414083759"/>
+            <w:rPr>
+              <w:rFonts w:ascii="Times New Roman" w:eastAsia="Times New Roman" w:hAnsi="Times New Roman" w:cs="Times New Roman"/>
+              <w:sz w:val="24"/>
+              <w:szCs w:val="24"/>
+            </w:rPr>
+          </w:pPr>
+          <w:r>
+            <w:rPr>
+              <w:rFonts w:ascii="Times New Roman" w:eastAsia="Times New Roman" w:hAnsi="Times New Roman" w:cs="Times New Roman"/>
+              <w:sz w:val="24"/>
+              <w:szCs w:val="24"/>
+            </w:rPr>
+            <w:t>[1]</w:t>
+          </w:r>
+          <w:r>
+            <w:rPr>
+              <w:rFonts w:ascii="Times New Roman" w:eastAsia="Times New Roman" w:hAnsi="Times New Roman" w:cs="Times New Roman"/>
+              <w:sz w:val="24"/>
+              <w:szCs w:val="24"/>
+            </w:rPr>
+            <w:tab/>
+            <w:t>A. Likas, N. Vlassis, and J. J. Verbeek, “The global k-means clustering algorithm,” Pattern Recognition, vol. 36, no. 2, pp. 451–461, 2003, doi: https://doi.org/10.1016/S0031-3203(02)00060-2.</w:t>
+          </w:r>
+        </w:p>
+        <w:p>
+          <w:pPr>
+            <w:autoSpaceDE w:val="0"/>
+            <w:autoSpaceDN w:val="0"/>
+            <w:ind w:hanging="640"/>
+            <w:divId w:val="908463632"/>
+            <w:rPr>
+              <w:rFonts w:ascii="Times New Roman" w:eastAsia="Times New Roman" w:hAnsi="Times New Roman" w:cs="Times New Roman"/>
+              <w:sz w:val="24"/>
+              <w:szCs w:val="24"/>
+            </w:rPr>
+          </w:pPr>
+          <w:r>
+            <w:rPr>
+              <w:rFonts w:ascii="Times New Roman" w:eastAsia="Times New Roman" w:hAnsi="Times New Roman" w:cs="Times New Roman"/>
+              <w:sz w:val="24"/>
+              <w:szCs w:val="24"/>
+            </w:rPr>
+            <w:t>[2]</w:t>
+          </w:r>
+          <w:r>
+            <w:rPr>
+              <w:rFonts w:ascii="Times New Roman" w:eastAsia="Times New Roman" w:hAnsi="Times New Roman" w:cs="Times New Roman"/>
+              <w:sz w:val="24"/>
+              <w:szCs w:val="24"/>
+            </w:rPr>
+            <w:tab/>
+            <w:t>Wikipedia contributors, “Unsupervised learning — Wikipedia, The Free Encyclopedia.” 2021. [Online]. Available: https://en.wikipedia.org/w/index.php?title=Unsupervised_learning&amp;oldid=1055916874</w:t>
+          </w:r>
+        </w:p>
+        <w:p>
+          <w:pPr>
+            <w:autoSpaceDE w:val="0"/>
+            <w:autoSpaceDN w:val="0"/>
+            <w:ind w:hanging="640"/>
+            <w:divId w:val="2086947586"/>
+            <w:rPr>
+              <w:rFonts w:ascii="Times New Roman" w:eastAsia="Times New Roman" w:hAnsi="Times New Roman" w:cs="Times New Roman"/>
+              <w:sz w:val="24"/>
+              <w:szCs w:val="24"/>
+            </w:rPr>
+          </w:pPr>
+          <w:r>
+            <w:rPr>
+              <w:rFonts w:ascii="Times New Roman" w:eastAsia="Times New Roman" w:hAnsi="Times New Roman" w:cs="Times New Roman"/>
+              <w:sz w:val="24"/>
+              <w:szCs w:val="24"/>
+            </w:rPr>
+            <w:t>[3]</w:t>
+          </w:r>
+          <w:r>
+            <w:rPr>
+              <w:rFonts w:ascii="Times New Roman" w:eastAsia="Times New Roman" w:hAnsi="Times New Roman" w:cs="Times New Roman"/>
+              <w:sz w:val="24"/>
+              <w:szCs w:val="24"/>
+            </w:rPr>
+            <w:tab/>
+            <w:t>D. Natingga, “Data Science Algorithms in a Week: Top 7 Algorithms for Computing, Data Analysis, and Machine Learning,” in Chapter 5: Clustering into K Clusters, Packt Publishing, 2017, pp. 102–108.</w:t>
+          </w:r>
+        </w:p>
+        <w:p>
+          <w:pPr>
+            <w:autoSpaceDE w:val="0"/>
+            <w:autoSpaceDN w:val="0"/>
+            <w:ind w:hanging="640"/>
+            <w:divId w:val="425461666"/>
+            <w:rPr>
+              <w:rFonts w:ascii="Times New Roman" w:eastAsia="Times New Roman" w:hAnsi="Times New Roman" w:cs="Times New Roman"/>
+              <w:sz w:val="24"/>
+              <w:szCs w:val="24"/>
+            </w:rPr>
+          </w:pPr>
+          <w:r>
+            <w:rPr>
+              <w:rFonts w:ascii="Times New Roman" w:eastAsia="Times New Roman" w:hAnsi="Times New Roman" w:cs="Times New Roman"/>
+              <w:sz w:val="24"/>
+              <w:szCs w:val="24"/>
+            </w:rPr>
+            <w:t>[4]</w:t>
+          </w:r>
+          <w:r>
+            <w:rPr>
+              <w:rFonts w:ascii="Times New Roman" w:eastAsia="Times New Roman" w:hAnsi="Times New Roman" w:cs="Times New Roman"/>
+              <w:sz w:val="24"/>
+              <w:szCs w:val="24"/>
+            </w:rPr>
+            <w:tab/>
+            <w:t>Wikipedia contributors, “K-means clustering — Wikipedia, The Free Encyclopedia.” 2021. [Online]. Available: https://en.wikipedia.org/w/index.php?title=K-means_clustering&amp;oldid=1056937903</w:t>
+          </w:r>
+        </w:p>
+        <w:p>
+          <w:pPr>
+            <w:autoSpaceDE w:val="0"/>
+            <w:autoSpaceDN w:val="0"/>
+            <w:ind w:hanging="640"/>
+            <w:divId w:val="1357078540"/>
+            <w:rPr>
+              <w:rFonts w:ascii="Times New Roman" w:eastAsia="Times New Roman" w:hAnsi="Times New Roman" w:cs="Times New Roman"/>
+              <w:sz w:val="24"/>
+              <w:szCs w:val="24"/>
+            </w:rPr>
+          </w:pPr>
+          <w:r>
+            <w:rPr>
+              <w:rFonts w:ascii="Times New Roman" w:eastAsia="Times New Roman" w:hAnsi="Times New Roman" w:cs="Times New Roman"/>
+              <w:sz w:val="24"/>
+              <w:szCs w:val="24"/>
+            </w:rPr>
+            <w:lastRenderedPageBreak/>
+            <w:t>[5]</w:t>
+          </w:r>
+          <w:r>
+            <w:rPr>
+              <w:rFonts w:ascii="Times New Roman" w:eastAsia="Times New Roman" w:hAnsi="Times New Roman" w:cs="Times New Roman"/>
+              <w:sz w:val="24"/>
+              <w:szCs w:val="24"/>
+            </w:rPr>
+            <w:tab/>
+            <w:t>S. Shukla and S. Naganna, “A review on K-means data clustering approach,” International Journal of Information and Computation Technology, vol. 4, no. 17, pp. 1847–1860, 2014.</w:t>
+          </w:r>
+        </w:p>
+        <w:p>
+          <w:pPr>
+            <w:autoSpaceDE w:val="0"/>
+            <w:autoSpaceDN w:val="0"/>
+            <w:ind w:hanging="640"/>
+            <w:divId w:val="1531257062"/>
+            <w:rPr>
+              <w:rFonts w:ascii="Times New Roman" w:eastAsia="Times New Roman" w:hAnsi="Times New Roman" w:cs="Times New Roman"/>
+              <w:sz w:val="24"/>
+              <w:szCs w:val="24"/>
+            </w:rPr>
+          </w:pPr>
+          <w:r>
+            <w:rPr>
+              <w:rFonts w:ascii="Times New Roman" w:eastAsia="Times New Roman" w:hAnsi="Times New Roman" w:cs="Times New Roman"/>
+              <w:sz w:val="24"/>
+              <w:szCs w:val="24"/>
+            </w:rPr>
+            <w:t>[6]</w:t>
+          </w:r>
+          <w:r>
+            <w:rPr>
+              <w:rFonts w:ascii="Times New Roman" w:eastAsia="Times New Roman" w:hAnsi="Times New Roman" w:cs="Times New Roman"/>
+              <w:sz w:val="24"/>
+              <w:szCs w:val="24"/>
+            </w:rPr>
+            <w:tab/>
+            <w:t>D. Dua and C. Graff, “UCI Machine Learning Repository.” 2017. [Online]. Available: http://archive.ics.uci.edu/ml</w:t>
+          </w:r>
+        </w:p>
+        <w:p>
+          <w:pPr>
+            <w:rPr>
+              <w:rFonts w:ascii="Times New Roman" w:hAnsi="Times New Roman" w:cs="Times New Roman"/>
+              <w:b/>
+              <w:bCs/>
+              <w:sz w:val="24"/>
+              <w:szCs w:val="24"/>
+            </w:rPr>
+          </w:pPr>
+          <w:r>
+            <w:rPr>
+              <w:rFonts w:ascii="Times New Roman" w:eastAsia="Times New Roman" w:hAnsi="Times New Roman" w:cs="Times New Roman"/>
+              <w:sz w:val="24"/>
+              <w:szCs w:val="24"/>
+            </w:rPr>
+            <w:t> </w:t>
+          </w:r>
+        </w:p>
+      </w:sdtContent>
+    </w:sdt>
     <w:sectPr>
       <w:pgSz w:w="12240" w:h="15840"/>
       <w:pgMar w:top="1440" w:right="1440" w:bottom="1440" w:left="1440" w:header="720" w:footer="720" w:gutter="0"/>
@@ -1118,6 +2749,558 @@
 </w:styles>
 </file>
 
+<file path=word/glossary/document.xml><?xml version="1.0" encoding="utf-8"?>
+<w:glossaryDocument xmlns:wpc="http://schemas.microsoft.com/office/word/2010/wordprocessingCanvas" xmlns:cx="http://schemas.microsoft.com/office/drawing/2014/chartex" xmlns:cx1="http://schemas.microsoft.com/office/drawing/2015/9/8/chartex" xmlns:cx2="http://schemas.microsoft.com/office/drawing/2015/10/21/chartex" xmlns:cx3="http://schemas.microsoft.com/office/drawing/2016/5/9/chartex" xmlns:cx4="http://schemas.microsoft.com/office/drawing/2016/5/10/chartex" xmlns:cx5="http://schemas.microsoft.com/office/drawing/2016/5/11/chartex" xmlns:cx6="http://schemas.microsoft.com/office/drawing/2016/5/12/chartex" xmlns:cx7="http://schemas.microsoft.com/office/drawing/2016/5/13/chartex" xmlns:cx8="http://schemas.microsoft.com/office/drawing/2016/5/14/chartex" xmlns:mc="http://schemas.openxmlformats.org/markup-compatibility/2006" xmlns:aink="http://schemas.microsoft.com/office/drawing/2016/ink" xmlns:am3d="http://schemas.microsoft.com/office/drawing/2017/model3d" xmlns:o="urn:schemas-microsoft-com:office:office" xmlns:r="http://schemas.openxmlformats.org/officeDocument/2006/relationships" xmlns:m="http://schemas.openxmlformats.org/officeDocument/2006/math" xmlns:v="urn:schemas-microsoft-com:vml" xmlns:wp14="http://schemas.microsoft.com/office/word/2010/wordprocessingDrawing" xmlns:wp="http://schemas.openxmlformats.org/drawingml/2006/wordprocessingDrawing" xmlns:w10="urn:schemas-microsoft-com:office:word" xmlns:w="http://schemas.openxmlformats.org/wordprocessingml/2006/main" xmlns:w14="http://schemas.microsoft.com/office/word/2010/wordml" xmlns:w15="http://schemas.microsoft.com/office/word/2012/wordml" xmlns:w16cex="http://schemas.microsoft.com/office/word/2018/wordml/cex" xmlns:w16cid="http://schemas.microsoft.com/office/word/2016/wordml/cid" xmlns:w16="http://schemas.microsoft.com/office/word/2018/wordml" xmlns:w16sdtdh="http://schemas.microsoft.com/office/word/2020/wordml/sdtdatahash" xmlns:w16se="http://schemas.microsoft.com/office/word/2015/wordml/symex" xmlns:wpg="http://schemas.microsoft.com/office/word/2010/wordprocessingGroup" xmlns:wpi="http://schemas.microsoft.com/office/word/2010/wordprocessingInk" xmlns:wne="http://schemas.microsoft.com/office/word/2006/wordml" xmlns:wps="http://schemas.microsoft.com/office/word/2010/wordprocessingShape" mc:Ignorable="w14 w15 w16se w16cid w16 w16cex w16sdtdh wp14">
+  <w:docParts>
+    <w:docPart>
+      <w:docPartPr>
+        <w:name w:val="DefaultPlaceholder_-1854013440"/>
+        <w:category>
+          <w:name w:val="General"/>
+          <w:gallery w:val="placeholder"/>
+        </w:category>
+        <w:types>
+          <w:type w:val="bbPlcHdr"/>
+        </w:types>
+        <w:behaviors>
+          <w:behavior w:val="content"/>
+        </w:behaviors>
+        <w:guid w:val="{9EA4F3E0-6938-4EE2-8F03-A4BECCE8EDC5}"/>
+      </w:docPartPr>
+      <w:docPartBody>
+        <w:p>
+          <w:r>
+            <w:rPr>
+              <w:rStyle w:val="PlaceholderText"/>
+            </w:rPr>
+            <w:t>Click or tap here to enter text.</w:t>
+          </w:r>
+        </w:p>
+      </w:docPartBody>
+    </w:docPart>
+  </w:docParts>
+</w:glossaryDocument>
+</file>
+
+<file path=word/glossary/fontTable.xml><?xml version="1.0" encoding="utf-8"?>
+<w:fonts xmlns:mc="http://schemas.openxmlformats.org/markup-compatibility/2006" xmlns:r="http://schemas.openxmlformats.org/officeDocument/2006/relationships" xmlns:w="http://schemas.openxmlformats.org/wordprocessingml/2006/main" xmlns:w14="http://schemas.microsoft.com/office/word/2010/wordml" xmlns:w15="http://schemas.microsoft.com/office/word/2012/wordml" xmlns:w16cex="http://schemas.microsoft.com/office/word/2018/wordml/cex" xmlns:w16cid="http://schemas.microsoft.com/office/word/2016/wordml/cid" xmlns:w16="http://schemas.microsoft.com/office/word/2018/wordml" xmlns:w16sdtdh="http://schemas.microsoft.com/office/word/2020/wordml/sdtdatahash" xmlns:w16se="http://schemas.microsoft.com/office/word/2015/wordml/symex" mc:Ignorable="w14 w15 w16se w16cid w16 w16cex w16sdtdh">
+  <w:font w:name="Calibri">
+    <w:panose1 w:val="020F0502020204030204"/>
+    <w:charset w:val="00"/>
+    <w:family w:val="swiss"/>
+    <w:pitch w:val="variable"/>
+    <w:sig w:usb0="E4002EFF" w:usb1="C000247B" w:usb2="00000009" w:usb3="00000000" w:csb0="000001FF" w:csb1="00000000"/>
+  </w:font>
+  <w:font w:name="Times New Roman">
+    <w:panose1 w:val="02020603050405020304"/>
+    <w:charset w:val="00"/>
+    <w:family w:val="roman"/>
+    <w:pitch w:val="variable"/>
+    <w:sig w:usb0="E0002EFF" w:usb1="C000785B" w:usb2="00000009" w:usb3="00000000" w:csb0="000001FF" w:csb1="00000000"/>
+  </w:font>
+  <w:font w:name="Courier New">
+    <w:panose1 w:val="02070309020205020404"/>
+    <w:charset w:val="00"/>
+    <w:family w:val="modern"/>
+    <w:pitch w:val="fixed"/>
+    <w:sig w:usb0="E0002EFF" w:usb1="C0007843" w:usb2="00000009" w:usb3="00000000" w:csb0="000001FF" w:csb1="00000000"/>
+  </w:font>
+  <w:font w:name="Calibri Light">
+    <w:panose1 w:val="020F0302020204030204"/>
+    <w:charset w:val="00"/>
+    <w:family w:val="swiss"/>
+    <w:pitch w:val="variable"/>
+    <w:sig w:usb0="E4002EFF" w:usb1="C000247B" w:usb2="00000009" w:usb3="00000000" w:csb0="000001FF" w:csb1="00000000"/>
+  </w:font>
+</w:fonts>
+</file>
+
+<file path=word/glossary/settings.xml><?xml version="1.0" encoding="utf-8"?>
+<w:settings xmlns:mc="http://schemas.openxmlformats.org/markup-compatibility/2006" xmlns:o="urn:schemas-microsoft-com:office:office" xmlns:r="http://schemas.openxmlformats.org/officeDocument/2006/relationships" xmlns:m="http://schemas.openxmlformats.org/officeDocument/2006/math" xmlns:v="urn:schemas-microsoft-com:vml" xmlns:w10="urn:schemas-microsoft-com:office:word" xmlns:w="http://schemas.openxmlformats.org/wordprocessingml/2006/main" xmlns:w14="http://schemas.microsoft.com/office/word/2010/wordml" xmlns:w15="http://schemas.microsoft.com/office/word/2012/wordml" xmlns:w16cex="http://schemas.microsoft.com/office/word/2018/wordml/cex" xmlns:w16cid="http://schemas.microsoft.com/office/word/2016/wordml/cid" xmlns:w16="http://schemas.microsoft.com/office/word/2018/wordml" xmlns:w16sdtdh="http://schemas.microsoft.com/office/word/2020/wordml/sdtdatahash" xmlns:w16se="http://schemas.microsoft.com/office/word/2015/wordml/symex" xmlns:sl="http://schemas.openxmlformats.org/schemaLibrary/2006/main" mc:Ignorable="w14 w15 w16se w16cid w16 w16cex w16sdtdh">
+  <w:view w:val="normal"/>
+  <w:defaultTabStop w:val="720"/>
+  <w:characterSpacingControl w:val="doNotCompress"/>
+  <w:compat>
+    <w:useFELayout/>
+    <w:compatSetting w:name="compatibilityMode" w:uri="http://schemas.microsoft.com/office/word" w:val="15"/>
+    <w:compatSetting w:name="overrideTableStyleFontSizeAndJustification" w:uri="http://schemas.microsoft.com/office/word" w:val="1"/>
+    <w:compatSetting w:name="enableOpenTypeFeatures" w:uri="http://schemas.microsoft.com/office/word" w:val="1"/>
+    <w:compatSetting w:name="doNotFlipMirrorIndents" w:uri="http://schemas.microsoft.com/office/word" w:val="1"/>
+    <w:compatSetting w:name="differentiateMultirowTableHeaders" w:uri="http://schemas.microsoft.com/office/word" w:val="1"/>
+    <w:compatSetting w:name="useWord2013TrackBottomHyphenation" w:uri="http://schemas.microsoft.com/office/word" w:val="0"/>
+  </w:compat>
+  <w:rsids>
+    <w:rsidRoot w:val="005A5914"/>
+    <w:rsid w:val="005A5914"/>
+    <w:rsid w:val="00C9193F"/>
+  </w:rsids>
+  <m:mathPr>
+    <m:mathFont m:val="Cambria Math"/>
+    <m:brkBin m:val="before"/>
+    <m:brkBinSub m:val="--"/>
+    <m:smallFrac m:val="0"/>
+    <m:dispDef/>
+    <m:lMargin m:val="0"/>
+    <m:rMargin m:val="0"/>
+    <m:defJc m:val="centerGroup"/>
+    <m:wrapIndent m:val="1440"/>
+    <m:intLim m:val="subSup"/>
+    <m:naryLim m:val="undOvr"/>
+  </m:mathPr>
+  <w:themeFontLang w:val="en-US"/>
+  <w:clrSchemeMapping w:bg1="light1" w:t1="dark1" w:bg2="light2" w:t2="dark2" w:accent1="accent1" w:accent2="accent2" w:accent3="accent3" w:accent4="accent4" w:accent5="accent5" w:accent6="accent6" w:hyperlink="hyperlink" w:followedHyperlink="followedHyperlink"/>
+  <w:decimalSymbol w:val="."/>
+  <w:listSeparator w:val=","/>
+  <w15:chartTrackingRefBased/>
+</w:settings>
+</file>
+
+<file path=word/glossary/styles.xml><?xml version="1.0" encoding="utf-8"?>
+<w:styles xmlns:mc="http://schemas.openxmlformats.org/markup-compatibility/2006" xmlns:r="http://schemas.openxmlformats.org/officeDocument/2006/relationships" xmlns:w="http://schemas.openxmlformats.org/wordprocessingml/2006/main" xmlns:w14="http://schemas.microsoft.com/office/word/2010/wordml" xmlns:w15="http://schemas.microsoft.com/office/word/2012/wordml" xmlns:w16cex="http://schemas.microsoft.com/office/word/2018/wordml/cex" xmlns:w16cid="http://schemas.microsoft.com/office/word/2016/wordml/cid" xmlns:w16="http://schemas.microsoft.com/office/word/2018/wordml" xmlns:w16sdtdh="http://schemas.microsoft.com/office/word/2020/wordml/sdtdatahash" xmlns:w16se="http://schemas.microsoft.com/office/word/2015/wordml/symex" mc:Ignorable="w14 w15 w16se w16cid w16 w16cex w16sdtdh">
+  <w:docDefaults>
+    <w:rPrDefault>
+      <w:rPr>
+        <w:rFonts w:asciiTheme="minorHAnsi" w:eastAsiaTheme="minorEastAsia" w:hAnsiTheme="minorHAnsi" w:cstheme="minorBidi"/>
+        <w:sz w:val="22"/>
+        <w:szCs w:val="22"/>
+        <w:lang w:val="en-US" w:eastAsia="en-US" w:bidi="ar-SA"/>
+      </w:rPr>
+    </w:rPrDefault>
+    <w:pPrDefault>
+      <w:pPr>
+        <w:spacing w:after="160" w:line="259" w:lineRule="auto"/>
+      </w:pPr>
+    </w:pPrDefault>
+  </w:docDefaults>
+  <w:latentStyles w:defLockedState="0" w:defUIPriority="99" w:defSemiHidden="0" w:defUnhideWhenUsed="0" w:defQFormat="0" w:count="376">
+    <w:lsdException w:name="Normal" w:uiPriority="0" w:qFormat="1"/>
+    <w:lsdException w:name="heading 1" w:uiPriority="9" w:qFormat="1"/>
+    <w:lsdException w:name="heading 2" w:semiHidden="1" w:uiPriority="9" w:unhideWhenUsed="1" w:qFormat="1"/>
+    <w:lsdException w:name="heading 3" w:semiHidden="1" w:uiPriority="9" w:unhideWhenUsed="1" w:qFormat="1"/>
+    <w:lsdException w:name="heading 4" w:semiHidden="1" w:uiPriority="9" w:unhideWhenUsed="1" w:qFormat="1"/>
+    <w:lsdException w:name="heading 5" w:semiHidden="1" w:uiPriority="9" w:unhideWhenUsed="1" w:qFormat="1"/>
+    <w:lsdException w:name="heading 6" w:semiHidden="1" w:uiPriority="9" w:unhideWhenUsed="1" w:qFormat="1"/>
+    <w:lsdException w:name="heading 7" w:semiHidden="1" w:uiPriority="9" w:unhideWhenUsed="1" w:qFormat="1"/>
+    <w:lsdException w:name="heading 8" w:semiHidden="1" w:uiPriority="9" w:unhideWhenUsed="1" w:qFormat="1"/>
+    <w:lsdException w:name="heading 9" w:semiHidden="1" w:uiPriority="9" w:unhideWhenUsed="1" w:qFormat="1"/>
+    <w:lsdException w:name="index 1" w:semiHidden="1" w:unhideWhenUsed="1"/>
+    <w:lsdException w:name="index 2" w:semiHidden="1" w:unhideWhenUsed="1"/>
+    <w:lsdException w:name="index 3" w:semiHidden="1" w:unhideWhenUsed="1"/>
+    <w:lsdException w:name="index 4" w:semiHidden="1" w:unhideWhenUsed="1"/>
+    <w:lsdException w:name="index 5" w:semiHidden="1" w:unhideWhenUsed="1"/>
+    <w:lsdException w:name="index 6" w:semiHidden="1" w:unhideWhenUsed="1"/>
+    <w:lsdException w:name="index 7" w:semiHidden="1" w:unhideWhenUsed="1"/>
+    <w:lsdException w:name="index 8" w:semiHidden="1" w:unhideWhenUsed="1"/>
+    <w:lsdException w:name="index 9" w:semiHidden="1" w:unhideWhenUsed="1"/>
+    <w:lsdException w:name="toc 1" w:semiHidden="1" w:uiPriority="39" w:unhideWhenUsed="1"/>
+    <w:lsdException w:name="toc 2" w:semiHidden="1" w:uiPriority="39" w:unhideWhenUsed="1"/>
+    <w:lsdException w:name="toc 3" w:semiHidden="1" w:uiPriority="39" w:unhideWhenUsed="1"/>
+    <w:lsdException w:name="toc 4" w:semiHidden="1" w:uiPriority="39" w:unhideWhenUsed="1"/>
+    <w:lsdException w:name="toc 5" w:semiHidden="1" w:uiPriority="39" w:unhideWhenUsed="1"/>
+    <w:lsdException w:name="toc 6" w:semiHidden="1" w:uiPriority="39" w:unhideWhenUsed="1"/>
+    <w:lsdException w:name="toc 7" w:semiHidden="1" w:uiPriority="39" w:unhideWhenUsed="1"/>
+    <w:lsdException w:name="toc 8" w:semiHidden="1" w:uiPriority="39" w:unhideWhenUsed="1"/>
+    <w:lsdException w:name="toc 9" w:semiHidden="1" w:uiPriority="39" w:unhideWhenUsed="1"/>
+    <w:lsdException w:name="Normal Indent" w:semiHidden="1" w:unhideWhenUsed="1"/>
+    <w:lsdException w:name="footnote text" w:semiHidden="1" w:unhideWhenUsed="1"/>
+    <w:lsdException w:name="annotation text" w:semiHidden="1" w:unhideWhenUsed="1"/>
+    <w:lsdException w:name="header" w:semiHidden="1" w:unhideWhenUsed="1"/>
+    <w:lsdException w:name="footer" w:semiHidden="1" w:unhideWhenUsed="1"/>
+    <w:lsdException w:name="index heading" w:semiHidden="1" w:unhideWhenUsed="1"/>
+    <w:lsdException w:name="caption" w:semiHidden="1" w:uiPriority="35" w:unhideWhenUsed="1" w:qFormat="1"/>
+    <w:lsdException w:name="table of figures" w:semiHidden="1" w:unhideWhenUsed="1"/>
+    <w:lsdException w:name="envelope address" w:semiHidden="1" w:unhideWhenUsed="1"/>
+    <w:lsdException w:name="envelope return" w:semiHidden="1" w:unhideWhenUsed="1"/>
+    <w:lsdException w:name="footnote reference" w:semiHidden="1" w:unhideWhenUsed="1"/>
+    <w:lsdException w:name="annotation reference" w:semiHidden="1" w:unhideWhenUsed="1"/>
+    <w:lsdException w:name="line number" w:semiHidden="1" w:unhideWhenUsed="1"/>
+    <w:lsdException w:name="page number" w:semiHidden="1" w:unhideWhenUsed="1"/>
+    <w:lsdException w:name="endnote reference" w:semiHidden="1" w:unhideWhenUsed="1"/>
+    <w:lsdException w:name="endnote text" w:semiHidden="1" w:unhideWhenUsed="1"/>
+    <w:lsdException w:name="table of authorities" w:semiHidden="1" w:unhideWhenUsed="1"/>
+    <w:lsdException w:name="macro" w:semiHidden="1" w:unhideWhenUsed="1"/>
+    <w:lsdException w:name="toa heading" w:semiHidden="1" w:unhideWhenUsed="1"/>
+    <w:lsdException w:name="List" w:semiHidden="1" w:unhideWhenUsed="1"/>
+    <w:lsdException w:name="List Bullet" w:semiHidden="1" w:unhideWhenUsed="1"/>
+    <w:lsdException w:name="List Number" w:semiHidden="1" w:unhideWhenUsed="1"/>
+    <w:lsdException w:name="List 2" w:semiHidden="1" w:unhideWhenUsed="1"/>
+    <w:lsdException w:name="List 3" w:semiHidden="1" w:unhideWhenUsed="1"/>
+    <w:lsdException w:name="List 4" w:semiHidden="1" w:unhideWhenUsed="1"/>
+    <w:lsdException w:name="List 5" w:semiHidden="1" w:unhideWhenUsed="1"/>
+    <w:lsdException w:name="List Bullet 2" w:semiHidden="1" w:unhideWhenUsed="1"/>
+    <w:lsdException w:name="List Bullet 3" w:semiHidden="1" w:unhideWhenUsed="1"/>
+    <w:lsdException w:name="List Bullet 4" w:semiHidden="1" w:unhideWhenUsed="1"/>
+    <w:lsdException w:name="List Bullet 5" w:semiHidden="1" w:unhideWhenUsed="1"/>
+    <w:lsdException w:name="List Number 2" w:semiHidden="1" w:unhideWhenUsed="1"/>
+    <w:lsdException w:name="List Number 3" w:semiHidden="1" w:unhideWhenUsed="1"/>
+    <w:lsdException w:name="List Number 4" w:semiHidden="1" w:unhideWhenUsed="1"/>
+    <w:lsdException w:name="List Number 5" w:semiHidden="1" w:unhideWhenUsed="1"/>
+    <w:lsdException w:name="Title" w:uiPriority="10" w:qFormat="1"/>
+    <w:lsdException w:name="Closing" w:semiHidden="1" w:unhideWhenUsed="1"/>
+    <w:lsdException w:name="Signature" w:semiHidden="1" w:unhideWhenUsed="1"/>
+    <w:lsdException w:name="Default Paragraph Font" w:semiHidden="1" w:uiPriority="1" w:unhideWhenUsed="1"/>
+    <w:lsdException w:name="Body Text" w:semiHidden="1" w:unhideWhenUsed="1"/>
+    <w:lsdException w:name="Body Text Indent" w:semiHidden="1" w:unhideWhenUsed="1"/>
+    <w:lsdException w:name="List Continue" w:semiHidden="1" w:unhideWhenUsed="1"/>
+    <w:lsdException w:name="List Continue 2" w:semiHidden="1" w:unhideWhenUsed="1"/>
+    <w:lsdException w:name="List Continue 3" w:semiHidden="1" w:unhideWhenUsed="1"/>
+    <w:lsdException w:name="List Continue 4" w:semiHidden="1" w:unhideWhenUsed="1"/>
+    <w:lsdException w:name="List Continue 5" w:semiHidden="1" w:unhideWhenUsed="1"/>
+    <w:lsdException w:name="Message Header" w:semiHidden="1" w:unhideWhenUsed="1"/>
+    <w:lsdException w:name="Subtitle" w:uiPriority="11" w:qFormat="1"/>
+    <w:lsdException w:name="Salutation" w:semiHidden="1" w:unhideWhenUsed="1"/>
+    <w:lsdException w:name="Date" w:semiHidden="1" w:unhideWhenUsed="1"/>
+    <w:lsdException w:name="Body Text First Indent" w:semiHidden="1" w:unhideWhenUsed="1"/>
+    <w:lsdException w:name="Body Text First Indent 2" w:semiHidden="1" w:unhideWhenUsed="1"/>
+    <w:lsdException w:name="Note Heading" w:semiHidden="1" w:unhideWhenUsed="1"/>
+    <w:lsdException w:name="Body Text 2" w:semiHidden="1" w:unhideWhenUsed="1"/>
+    <w:lsdException w:name="Body Text 3" w:semiHidden="1" w:unhideWhenUsed="1"/>
+    <w:lsdException w:name="Body Text Indent 2" w:semiHidden="1" w:unhideWhenUsed="1"/>
+    <w:lsdException w:name="Body Text Indent 3" w:semiHidden="1" w:unhideWhenUsed="1"/>
+    <w:lsdException w:name="Block Text" w:semiHidden="1" w:unhideWhenUsed="1"/>
+    <w:lsdException w:name="Hyperlink" w:semiHidden="1" w:unhideWhenUsed="1"/>
+    <w:lsdException w:name="FollowedHyperlink" w:semiHidden="1" w:unhideWhenUsed="1"/>
+    <w:lsdException w:name="Strong" w:uiPriority="22" w:qFormat="1"/>
+    <w:lsdException w:name="Emphasis" w:uiPriority="20" w:qFormat="1"/>
+    <w:lsdException w:name="Document Map" w:semiHidden="1" w:unhideWhenUsed="1"/>
+    <w:lsdException w:name="Plain Text" w:semiHidden="1" w:unhideWhenUsed="1"/>
+    <w:lsdException w:name="E-mail Signature" w:semiHidden="1" w:unhideWhenUsed="1"/>
+    <w:lsdException w:name="HTML Top of Form" w:semiHidden="1" w:unhideWhenUsed="1"/>
+    <w:lsdException w:name="HTML Bottom of Form" w:semiHidden="1" w:unhideWhenUsed="1"/>
+    <w:lsdException w:name="Normal (Web)" w:semiHidden="1" w:unhideWhenUsed="1"/>
+    <w:lsdException w:name="HTML Acronym" w:semiHidden="1" w:unhideWhenUsed="1"/>
+    <w:lsdException w:name="HTML Address" w:semiHidden="1" w:unhideWhenUsed="1"/>
+    <w:lsdException w:name="HTML Cite" w:semiHidden="1" w:unhideWhenUsed="1"/>
+    <w:lsdException w:name="HTML Code" w:semiHidden="1" w:unhideWhenUsed="1"/>
+    <w:lsdException w:name="HTML Definition" w:semiHidden="1" w:unhideWhenUsed="1"/>
+    <w:lsdException w:name="HTML Keyboard" w:semiHidden="1" w:unhideWhenUsed="1"/>
+    <w:lsdException w:name="HTML Preformatted" w:semiHidden="1" w:unhideWhenUsed="1"/>
+    <w:lsdException w:name="HTML Sample" w:semiHidden="1" w:unhideWhenUsed="1"/>
+    <w:lsdException w:name="HTML Typewriter" w:semiHidden="1" w:unhideWhenUsed="1"/>
+    <w:lsdException w:name="HTML Variable" w:semiHidden="1" w:unhideWhenUsed="1"/>
+    <w:lsdException w:name="Normal Table" w:semiHidden="1" w:unhideWhenUsed="1"/>
+    <w:lsdException w:name="annotation subject" w:semiHidden="1" w:unhideWhenUsed="1"/>
+    <w:lsdException w:name="No List" w:semiHidden="1" w:unhideWhenUsed="1"/>
+    <w:lsdException w:name="Outline List 1" w:semiHidden="1" w:unhideWhenUsed="1"/>
+    <w:lsdException w:name="Outline List 2" w:semiHidden="1" w:unhideWhenUsed="1"/>
+    <w:lsdException w:name="Outline List 3" w:semiHidden="1" w:unhideWhenUsed="1"/>
+    <w:lsdException w:name="Table Simple 1" w:semiHidden="1" w:unhideWhenUsed="1"/>
+    <w:lsdException w:name="Table Simple 2" w:semiHidden="1" w:unhideWhenUsed="1"/>
+    <w:lsdException w:name="Table Simple 3" w:semiHidden="1" w:unhideWhenUsed="1"/>
+    <w:lsdException w:name="Table Classic 1" w:semiHidden="1" w:unhideWhenUsed="1"/>
+    <w:lsdException w:name="Table Classic 2" w:semiHidden="1" w:unhideWhenUsed="1"/>
+    <w:lsdException w:name="Table Classic 3" w:semiHidden="1" w:unhideWhenUsed="1"/>
+    <w:lsdException w:name="Table Classic 4" w:semiHidden="1" w:unhideWhenUsed="1"/>
+    <w:lsdException w:name="Table Colorful 1" w:semiHidden="1" w:unhideWhenUsed="1"/>
+    <w:lsdException w:name="Table Colorful 2" w:semiHidden="1" w:unhideWhenUsed="1"/>
+    <w:lsdException w:name="Table Colorful 3" w:semiHidden="1" w:unhideWhenUsed="1"/>
+    <w:lsdException w:name="Table Columns 1" w:semiHidden="1" w:unhideWhenUsed="1"/>
+    <w:lsdException w:name="Table Columns 2" w:semiHidden="1" w:unhideWhenUsed="1"/>
+    <w:lsdException w:name="Table Columns 3" w:semiHidden="1" w:unhideWhenUsed="1"/>
+    <w:lsdException w:name="Table Columns 4" w:semiHidden="1" w:unhideWhenUsed="1"/>
+    <w:lsdException w:name="Table Columns 5" w:semiHidden="1" w:unhideWhenUsed="1"/>
+    <w:lsdException w:name="Table Grid 1" w:semiHidden="1" w:unhideWhenUsed="1"/>
+    <w:lsdException w:name="Table Grid 2" w:semiHidden="1" w:unhideWhenUsed="1"/>
+    <w:lsdException w:name="Table Grid 3" w:semiHidden="1" w:unhideWhenUsed="1"/>
+    <w:lsdException w:name="Table Grid 4" w:semiHidden="1" w:unhideWhenUsed="1"/>
+    <w:lsdException w:name="Table Grid 5" w:semiHidden="1" w:unhideWhenUsed="1"/>
+    <w:lsdException w:name="Table Grid 6" w:semiHidden="1" w:unhideWhenUsed="1"/>
+    <w:lsdException w:name="Table Grid 7" w:semiHidden="1" w:unhideWhenUsed="1"/>
+    <w:lsdException w:name="Table Grid 8" w:semiHidden="1" w:unhideWhenUsed="1"/>
+    <w:lsdException w:name="Table List 1" w:semiHidden="1" w:unhideWhenUsed="1"/>
+    <w:lsdException w:name="Table List 2" w:semiHidden="1" w:unhideWhenUsed="1"/>
+    <w:lsdException w:name="Table List 3" w:semiHidden="1" w:unhideWhenUsed="1"/>
+    <w:lsdException w:name="Table List 4" w:semiHidden="1" w:unhideWhenUsed="1"/>
+    <w:lsdException w:name="Table List 5" w:semiHidden="1" w:unhideWhenUsed="1"/>
+    <w:lsdException w:name="Table List 6" w:semiHidden="1" w:unhideWhenUsed="1"/>
+    <w:lsdException w:name="Table List 7" w:semiHidden="1" w:unhideWhenUsed="1"/>
+    <w:lsdException w:name="Table List 8" w:semiHidden="1" w:unhideWhenUsed="1"/>
+    <w:lsdException w:name="Table 3D effects 1" w:semiHidden="1" w:unhideWhenUsed="1"/>
+    <w:lsdException w:name="Table 3D effects 2" w:semiHidden="1" w:unhideWhenUsed="1"/>
+    <w:lsdException w:name="Table 3D effects 3" w:semiHidden="1" w:unhideWhenUsed="1"/>
+    <w:lsdException w:name="Table Contemporary" w:semiHidden="1" w:unhideWhenUsed="1"/>
+    <w:lsdException w:name="Table Elegant" w:semiHidden="1" w:unhideWhenUsed="1"/>
+    <w:lsdException w:name="Table Professional" w:semiHidden="1" w:unhideWhenUsed="1"/>
+    <w:lsdException w:name="Table Subtle 1" w:semiHidden="1" w:unhideWhenUsed="1"/>
+    <w:lsdException w:name="Table Subtle 2" w:semiHidden="1" w:unhideWhenUsed="1"/>
+    <w:lsdException w:name="Table Web 1" w:semiHidden="1" w:unhideWhenUsed="1"/>
+    <w:lsdException w:name="Table Web 2" w:semiHidden="1" w:unhideWhenUsed="1"/>
+    <w:lsdException w:name="Table Web 3" w:semiHidden="1" w:unhideWhenUsed="1"/>
+    <w:lsdException w:name="Balloon Text" w:semiHidden="1" w:unhideWhenUsed="1"/>
+    <w:lsdException w:name="Table Grid" w:uiPriority="39"/>
+    <w:lsdException w:name="Table Theme" w:semiHidden="1" w:unhideWhenUsed="1"/>
+    <w:lsdException w:name="Placeholder Text" w:semiHidden="1"/>
+    <w:lsdException w:name="No Spacing" w:uiPriority="1" w:qFormat="1"/>
+    <w:lsdException w:name="Light Shading" w:uiPriority="60"/>
+    <w:lsdException w:name="Light List" w:uiPriority="61"/>
+    <w:lsdException w:name="Light Grid" w:uiPriority="62"/>
+    <w:lsdException w:name="Medium Shading 1" w:uiPriority="63"/>
+    <w:lsdException w:name="Medium Shading 2" w:uiPriority="64"/>
+    <w:lsdException w:name="Medium List 1" w:uiPriority="65"/>
+    <w:lsdException w:name="Medium List 2" w:uiPriority="66"/>
+    <w:lsdException w:name="Medium Grid 1" w:uiPriority="67"/>
+    <w:lsdException w:name="Medium Grid 2" w:uiPriority="68"/>
+    <w:lsdException w:name="Medium Grid 3" w:uiPriority="69"/>
+    <w:lsdException w:name="Dark List" w:uiPriority="70"/>
+    <w:lsdException w:name="Colorful Shading" w:uiPriority="71"/>
+    <w:lsdException w:name="Colorful List" w:uiPriority="72"/>
+    <w:lsdException w:name="Colorful Grid" w:uiPriority="73"/>
+    <w:lsdException w:name="Light Shading Accent 1" w:uiPriority="60"/>
+    <w:lsdException w:name="Light List Accent 1" w:uiPriority="61"/>
+    <w:lsdException w:name="Light Grid Accent 1" w:uiPriority="62"/>
+    <w:lsdException w:name="Medium Shading 1 Accent 1" w:uiPriority="63"/>
+    <w:lsdException w:name="Medium Shading 2 Accent 1" w:uiPriority="64"/>
+    <w:lsdException w:name="Medium List 1 Accent 1" w:uiPriority="65"/>
+    <w:lsdException w:name="Revision" w:semiHidden="1"/>
+    <w:lsdException w:name="List Paragraph" w:uiPriority="34" w:qFormat="1"/>
+    <w:lsdException w:name="Quote" w:uiPriority="29" w:qFormat="1"/>
+    <w:lsdException w:name="Intense Quote" w:uiPriority="30" w:qFormat="1"/>
+    <w:lsdException w:name="Medium List 2 Accent 1" w:uiPriority="66"/>
+    <w:lsdException w:name="Medium Grid 1 Accent 1" w:uiPriority="67"/>
+    <w:lsdException w:name="Medium Grid 2 Accent 1" w:uiPriority="68"/>
+    <w:lsdException w:name="Medium Grid 3 Accent 1" w:uiPriority="69"/>
+    <w:lsdException w:name="Dark List Accent 1" w:uiPriority="70"/>
+    <w:lsdException w:name="Colorful Shading Accent 1" w:uiPriority="71"/>
+    <w:lsdException w:name="Colorful List Accent 1" w:uiPriority="72"/>
+    <w:lsdException w:name="Colorful Grid Accent 1" w:uiPriority="73"/>
+    <w:lsdException w:name="Light Shading Accent 2" w:uiPriority="60"/>
+    <w:lsdException w:name="Light List Accent 2" w:uiPriority="61"/>
+    <w:lsdException w:name="Light Grid Accent 2" w:uiPriority="62"/>
+    <w:lsdException w:name="Medium Shading 1 Accent 2" w:uiPriority="63"/>
+    <w:lsdException w:name="Medium Shading 2 Accent 2" w:uiPriority="64"/>
+    <w:lsdException w:name="Medium List 1 Accent 2" w:uiPriority="65"/>
+    <w:lsdException w:name="Medium List 2 Accent 2" w:uiPriority="66"/>
+    <w:lsdException w:name="Medium Grid 1 Accent 2" w:uiPriority="67"/>
+    <w:lsdException w:name="Medium Grid 2 Accent 2" w:uiPriority="68"/>
+    <w:lsdException w:name="Medium Grid 3 Accent 2" w:uiPriority="69"/>
+    <w:lsdException w:name="Dark List Accent 2" w:uiPriority="70"/>
+    <w:lsdException w:name="Colorful Shading Accent 2" w:uiPriority="71"/>
+    <w:lsdException w:name="Colorful List Accent 2" w:uiPriority="72"/>
+    <w:lsdException w:name="Colorful Grid Accent 2" w:uiPriority="73"/>
+    <w:lsdException w:name="Light Shading Accent 3" w:uiPriority="60"/>
+    <w:lsdException w:name="Light List Accent 3" w:uiPriority="61"/>
+    <w:lsdException w:name="Light Grid Accent 3" w:uiPriority="62"/>
+    <w:lsdException w:name="Medium Shading 1 Accent 3" w:uiPriority="63"/>
+    <w:lsdException w:name="Medium Shading 2 Accent 3" w:uiPriority="64"/>
+    <w:lsdException w:name="Medium List 1 Accent 3" w:uiPriority="65"/>
+    <w:lsdException w:name="Medium List 2 Accent 3" w:uiPriority="66"/>
+    <w:lsdException w:name="Medium Grid 1 Accent 3" w:uiPriority="67"/>
+    <w:lsdException w:name="Medium Grid 2 Accent 3" w:uiPriority="68"/>
+    <w:lsdException w:name="Medium Grid 3 Accent 3" w:uiPriority="69"/>
+    <w:lsdException w:name="Dark List Accent 3" w:uiPriority="70"/>
+    <w:lsdException w:name="Colorful Shading Accent 3" w:uiPriority="71"/>
+    <w:lsdException w:name="Colorful List Accent 3" w:uiPriority="72"/>
+    <w:lsdException w:name="Colorful Grid Accent 3" w:uiPriority="73"/>
+    <w:lsdException w:name="Light Shading Accent 4" w:uiPriority="60"/>
+    <w:lsdException w:name="Light List Accent 4" w:uiPriority="61"/>
+    <w:lsdException w:name="Light Grid Accent 4" w:uiPriority="62"/>
+    <w:lsdException w:name="Medium Shading 1 Accent 4" w:uiPriority="63"/>
+    <w:lsdException w:name="Medium Shading 2 Accent 4" w:uiPriority="64"/>
+    <w:lsdException w:name="Medium List 1 Accent 4" w:uiPriority="65"/>
+    <w:lsdException w:name="Medium List 2 Accent 4" w:uiPriority="66"/>
+    <w:lsdException w:name="Medium Grid 1 Accent 4" w:uiPriority="67"/>
+    <w:lsdException w:name="Medium Grid 2 Accent 4" w:uiPriority="68"/>
+    <w:lsdException w:name="Medium Grid 3 Accent 4" w:uiPriority="69"/>
+    <w:lsdException w:name="Dark List Accent 4" w:uiPriority="70"/>
+    <w:lsdException w:name="Colorful Shading Accent 4" w:uiPriority="71"/>
+    <w:lsdException w:name="Colorful List Accent 4" w:uiPriority="72"/>
+    <w:lsdException w:name="Colorful Grid Accent 4" w:uiPriority="73"/>
+    <w:lsdException w:name="Light Shading Accent 5" w:uiPriority="60"/>
+    <w:lsdException w:name="Light List Accent 5" w:uiPriority="61"/>
+    <w:lsdException w:name="Light Grid Accent 5" w:uiPriority="62"/>
+    <w:lsdException w:name="Medium Shading 1 Accent 5" w:uiPriority="63"/>
+    <w:lsdException w:name="Medium Shading 2 Accent 5" w:uiPriority="64"/>
+    <w:lsdException w:name="Medium List 1 Accent 5" w:uiPriority="65"/>
+    <w:lsdException w:name="Medium List 2 Accent 5" w:uiPriority="66"/>
+    <w:lsdException w:name="Medium Grid 1 Accent 5" w:uiPriority="67"/>
+    <w:lsdException w:name="Medium Grid 2 Accent 5" w:uiPriority="68"/>
+    <w:lsdException w:name="Medium Grid 3 Accent 5" w:uiPriority="69"/>
+    <w:lsdException w:name="Dark List Accent 5" w:uiPriority="70"/>
+    <w:lsdException w:name="Colorful Shading Accent 5" w:uiPriority="71"/>
+    <w:lsdException w:name="Colorful List Accent 5" w:uiPriority="72"/>
+    <w:lsdException w:name="Colorful Grid Accent 5" w:uiPriority="73"/>
+    <w:lsdException w:name="Light Shading Accent 6" w:uiPriority="60"/>
+    <w:lsdException w:name="Light List Accent 6" w:uiPriority="61"/>
+    <w:lsdException w:name="Light Grid Accent 6" w:uiPriority="62"/>
+    <w:lsdException w:name="Medium Shading 1 Accent 6" w:uiPriority="63"/>
+    <w:lsdException w:name="Medium Shading 2 Accent 6" w:uiPriority="64"/>
+    <w:lsdException w:name="Medium List 1 Accent 6" w:uiPriority="65"/>
+    <w:lsdException w:name="Medium List 2 Accent 6" w:uiPriority="66"/>
+    <w:lsdException w:name="Medium Grid 1 Accent 6" w:uiPriority="67"/>
+    <w:lsdException w:name="Medium Grid 2 Accent 6" w:uiPriority="68"/>
+    <w:lsdException w:name="Medium Grid 3 Accent 6" w:uiPriority="69"/>
+    <w:lsdException w:name="Dark List Accent 6" w:uiPriority="70"/>
+    <w:lsdException w:name="Colorful Shading Accent 6" w:uiPriority="71"/>
+    <w:lsdException w:name="Colorful List Accent 6" w:uiPriority="72"/>
+    <w:lsdException w:name="Colorful Grid Accent 6" w:uiPriority="73"/>
+    <w:lsdException w:name="Subtle Emphasis" w:uiPriority="19" w:qFormat="1"/>
+    <w:lsdException w:name="Intense Emphasis" w:uiPriority="21" w:qFormat="1"/>
+    <w:lsdException w:name="Subtle Reference" w:uiPriority="31" w:qFormat="1"/>
+    <w:lsdException w:name="Intense Reference" w:uiPriority="32" w:qFormat="1"/>
+    <w:lsdException w:name="Book Title" w:uiPriority="33" w:qFormat="1"/>
+    <w:lsdException w:name="Bibliography" w:semiHidden="1" w:uiPriority="37" w:unhideWhenUsed="1"/>
+    <w:lsdException w:name="TOC Heading" w:semiHidden="1" w:uiPriority="39" w:unhideWhenUsed="1" w:qFormat="1"/>
+    <w:lsdException w:name="Plain Table 1" w:uiPriority="41"/>
+    <w:lsdException w:name="Plain Table 2" w:uiPriority="42"/>
+    <w:lsdException w:name="Plain Table 3" w:uiPriority="43"/>
+    <w:lsdException w:name="Plain Table 4" w:uiPriority="44"/>
+    <w:lsdException w:name="Plain Table 5" w:uiPriority="45"/>
+    <w:lsdException w:name="Grid Table Light" w:uiPriority="40"/>
+    <w:lsdException w:name="Grid Table 1 Light" w:uiPriority="46"/>
+    <w:lsdException w:name="Grid Table 2" w:uiPriority="47"/>
+    <w:lsdException w:name="Grid Table 3" w:uiPriority="48"/>
+    <w:lsdException w:name="Grid Table 4" w:uiPriority="49"/>
+    <w:lsdException w:name="Grid Table 5 Dark" w:uiPriority="50"/>
+    <w:lsdException w:name="Grid Table 6 Colorful" w:uiPriority="51"/>
+    <w:lsdException w:name="Grid Table 7 Colorful" w:uiPriority="52"/>
+    <w:lsdException w:name="Grid Table 1 Light Accent 1" w:uiPriority="46"/>
+    <w:lsdException w:name="Grid Table 2 Accent 1" w:uiPriority="47"/>
+    <w:lsdException w:name="Grid Table 3 Accent 1" w:uiPriority="48"/>
+    <w:lsdException w:name="Grid Table 4 Accent 1" w:uiPriority="49"/>
+    <w:lsdException w:name="Grid Table 5 Dark Accent 1" w:uiPriority="50"/>
+    <w:lsdException w:name="Grid Table 6 Colorful Accent 1" w:uiPriority="51"/>
+    <w:lsdException w:name="Grid Table 7 Colorful Accent 1" w:uiPriority="52"/>
+    <w:lsdException w:name="Grid Table 1 Light Accent 2" w:uiPriority="46"/>
+    <w:lsdException w:name="Grid Table 2 Accent 2" w:uiPriority="47"/>
+    <w:lsdException w:name="Grid Table 3 Accent 2" w:uiPriority="48"/>
+    <w:lsdException w:name="Grid Table 4 Accent 2" w:uiPriority="49"/>
+    <w:lsdException w:name="Grid Table 5 Dark Accent 2" w:uiPriority="50"/>
+    <w:lsdException w:name="Grid Table 6 Colorful Accent 2" w:uiPriority="51"/>
+    <w:lsdException w:name="Grid Table 7 Colorful Accent 2" w:uiPriority="52"/>
+    <w:lsdException w:name="Grid Table 1 Light Accent 3" w:uiPriority="46"/>
+    <w:lsdException w:name="Grid Table 2 Accent 3" w:uiPriority="47"/>
+    <w:lsdException w:name="Grid Table 3 Accent 3" w:uiPriority="48"/>
+    <w:lsdException w:name="Grid Table 4 Accent 3" w:uiPriority="49"/>
+    <w:lsdException w:name="Grid Table 5 Dark Accent 3" w:uiPriority="50"/>
+    <w:lsdException w:name="Grid Table 6 Colorful Accent 3" w:uiPriority="51"/>
+    <w:lsdException w:name="Grid Table 7 Colorful Accent 3" w:uiPriority="52"/>
+    <w:lsdException w:name="Grid Table 1 Light Accent 4" w:uiPriority="46"/>
+    <w:lsdException w:name="Grid Table 2 Accent 4" w:uiPriority="47"/>
+    <w:lsdException w:name="Grid Table 3 Accent 4" w:uiPriority="48"/>
+    <w:lsdException w:name="Grid Table 4 Accent 4" w:uiPriority="49"/>
+    <w:lsdException w:name="Grid Table 5 Dark Accent 4" w:uiPriority="50"/>
+    <w:lsdException w:name="Grid Table 6 Colorful Accent 4" w:uiPriority="51"/>
+    <w:lsdException w:name="Grid Table 7 Colorful Accent 4" w:uiPriority="52"/>
+    <w:lsdException w:name="Grid Table 1 Light Accent 5" w:uiPriority="46"/>
+    <w:lsdException w:name="Grid Table 2 Accent 5" w:uiPriority="47"/>
+    <w:lsdException w:name="Grid Table 3 Accent 5" w:uiPriority="48"/>
+    <w:lsdException w:name="Grid Table 4 Accent 5" w:uiPriority="49"/>
+    <w:lsdException w:name="Grid Table 5 Dark Accent 5" w:uiPriority="50"/>
+    <w:lsdException w:name="Grid Table 6 Colorful Accent 5" w:uiPriority="51"/>
+    <w:lsdException w:name="Grid Table 7 Colorful Accent 5" w:uiPriority="52"/>
+    <w:lsdException w:name="Grid Table 1 Light Accent 6" w:uiPriority="46"/>
+    <w:lsdException w:name="Grid Table 2 Accent 6" w:uiPriority="47"/>
+    <w:lsdException w:name="Grid Table 3 Accent 6" w:uiPriority="48"/>
+    <w:lsdException w:name="Grid Table 4 Accent 6" w:uiPriority="49"/>
+    <w:lsdException w:name="Grid Table 5 Dark Accent 6" w:uiPriority="50"/>
+    <w:lsdException w:name="Grid Table 6 Colorful Accent 6" w:uiPriority="51"/>
+    <w:lsdException w:name="Grid Table 7 Colorful Accent 6" w:uiPriority="52"/>
+    <w:lsdException w:name="List Table 1 Light" w:uiPriority="46"/>
+    <w:lsdException w:name="List Table 2" w:uiPriority="47"/>
+    <w:lsdException w:name="List Table 3" w:uiPriority="48"/>
+    <w:lsdException w:name="List Table 4" w:uiPriority="49"/>
+    <w:lsdException w:name="List Table 5 Dark" w:uiPriority="50"/>
+    <w:lsdException w:name="List Table 6 Colorful" w:uiPriority="51"/>
+    <w:lsdException w:name="List Table 7 Colorful" w:uiPriority="52"/>
+    <w:lsdException w:name="List Table 1 Light Accent 1" w:uiPriority="46"/>
+    <w:lsdException w:name="List Table 2 Accent 1" w:uiPriority="47"/>
+    <w:lsdException w:name="List Table 3 Accent 1" w:uiPriority="48"/>
+    <w:lsdException w:name="List Table 4 Accent 1" w:uiPriority="49"/>
+    <w:lsdException w:name="List Table 5 Dark Accent 1" w:uiPriority="50"/>
+    <w:lsdException w:name="List Table 6 Colorful Accent 1" w:uiPriority="51"/>
+    <w:lsdException w:name="List Table 7 Colorful Accent 1" w:uiPriority="52"/>
+    <w:lsdException w:name="List Table 1 Light Accent 2" w:uiPriority="46"/>
+    <w:lsdException w:name="List Table 2 Accent 2" w:uiPriority="47"/>
+    <w:lsdException w:name="List Table 3 Accent 2" w:uiPriority="48"/>
+    <w:lsdException w:name="List Table 4 Accent 2" w:uiPriority="49"/>
+    <w:lsdException w:name="List Table 5 Dark Accent 2" w:uiPriority="50"/>
+    <w:lsdException w:name="List Table 6 Colorful Accent 2" w:uiPriority="51"/>
+    <w:lsdException w:name="List Table 7 Colorful Accent 2" w:uiPriority="52"/>
+    <w:lsdException w:name="List Table 1 Light Accent 3" w:uiPriority="46"/>
+    <w:lsdException w:name="List Table 2 Accent 3" w:uiPriority="47"/>
+    <w:lsdException w:name="List Table 3 Accent 3" w:uiPriority="48"/>
+    <w:lsdException w:name="List Table 4 Accent 3" w:uiPriority="49"/>
+    <w:lsdException w:name="List Table 5 Dark Accent 3" w:uiPriority="50"/>
+    <w:lsdException w:name="List Table 6 Colorful Accent 3" w:uiPriority="51"/>
+    <w:lsdException w:name="List Table 7 Colorful Accent 3" w:uiPriority="52"/>
+    <w:lsdException w:name="List Table 1 Light Accent 4" w:uiPriority="46"/>
+    <w:lsdException w:name="List Table 2 Accent 4" w:uiPriority="47"/>
+    <w:lsdException w:name="List Table 3 Accent 4" w:uiPriority="48"/>
+    <w:lsdException w:name="List Table 4 Accent 4" w:uiPriority="49"/>
+    <w:lsdException w:name="List Table 5 Dark Accent 4" w:uiPriority="50"/>
+    <w:lsdException w:name="List Table 6 Colorful Accent 4" w:uiPriority="51"/>
+    <w:lsdException w:name="List Table 7 Colorful Accent 4" w:uiPriority="52"/>
+    <w:lsdException w:name="List Table 1 Light Accent 5" w:uiPriority="46"/>
+    <w:lsdException w:name="List Table 2 Accent 5" w:uiPriority="47"/>
+    <w:lsdException w:name="List Table 3 Accent 5" w:uiPriority="48"/>
+    <w:lsdException w:name="List Table 4 Accent 5" w:uiPriority="49"/>
+    <w:lsdException w:name="List Table 5 Dark Accent 5" w:uiPriority="50"/>
+    <w:lsdException w:name="List Table 6 Colorful Accent 5" w:uiPriority="51"/>
+    <w:lsdException w:name="List Table 7 Colorful Accent 5" w:uiPriority="52"/>
+    <w:lsdException w:name="List Table 1 Light Accent 6" w:uiPriority="46"/>
+    <w:lsdException w:name="List Table 2 Accent 6" w:uiPriority="47"/>
+    <w:lsdException w:name="List Table 3 Accent 6" w:uiPriority="48"/>
+    <w:lsdException w:name="List Table 4 Accent 6" w:uiPriority="49"/>
+    <w:lsdException w:name="List Table 5 Dark Accent 6" w:uiPriority="50"/>
+    <w:lsdException w:name="List Table 6 Colorful Accent 6" w:uiPriority="51"/>
+    <w:lsdException w:name="List Table 7 Colorful Accent 6" w:uiPriority="52"/>
+    <w:lsdException w:name="Mention" w:semiHidden="1" w:unhideWhenUsed="1"/>
+    <w:lsdException w:name="Smart Hyperlink" w:semiHidden="1" w:unhideWhenUsed="1"/>
+    <w:lsdException w:name="Hashtag" w:semiHidden="1" w:unhideWhenUsed="1"/>
+    <w:lsdException w:name="Unresolved Mention" w:semiHidden="1" w:unhideWhenUsed="1"/>
+    <w:lsdException w:name="Smart Link" w:semiHidden="1" w:unhideWhenUsed="1"/>
+  </w:latentStyles>
+  <w:style w:type="paragraph" w:default="1" w:styleId="Normal">
+    <w:name w:val="Normal"/>
+    <w:qFormat/>
+  </w:style>
+  <w:style w:type="character" w:default="1" w:styleId="DefaultParagraphFont">
+    <w:name w:val="Default Paragraph Font"/>
+    <w:uiPriority w:val="1"/>
+    <w:semiHidden/>
+    <w:unhideWhenUsed/>
+  </w:style>
+  <w:style w:type="table" w:default="1" w:styleId="TableNormal">
+    <w:name w:val="Normal Table"/>
+    <w:uiPriority w:val="99"/>
+    <w:semiHidden/>
+    <w:unhideWhenUsed/>
+    <w:tblPr>
+      <w:tblInd w:w="0" w:type="dxa"/>
+      <w:tblCellMar>
+        <w:top w:w="0" w:type="dxa"/>
+        <w:left w:w="108" w:type="dxa"/>
+        <w:bottom w:w="0" w:type="dxa"/>
+        <w:right w:w="108" w:type="dxa"/>
+      </w:tblCellMar>
+    </w:tblPr>
+  </w:style>
+  <w:style w:type="numbering" w:default="1" w:styleId="NoList">
+    <w:name w:val="No List"/>
+    <w:uiPriority w:val="99"/>
+    <w:semiHidden/>
+    <w:unhideWhenUsed/>
+  </w:style>
+  <w:style w:type="character" w:styleId="PlaceholderText">
+    <w:name w:val="Placeholder Text"/>
+    <w:basedOn w:val="DefaultParagraphFont"/>
+    <w:uiPriority w:val="99"/>
+    <w:semiHidden/>
+    <w:rsid w:val="005A5914"/>
+    <w:rPr>
+      <w:color w:val="808080"/>
+    </w:rPr>
+  </w:style>
+</w:styles>
+</file>
+
+<file path=word/glossary/webSettings.xml><?xml version="1.0" encoding="utf-8"?>
+<w:webSettings xmlns:mc="http://schemas.openxmlformats.org/markup-compatibility/2006" xmlns:r="http://schemas.openxmlformats.org/officeDocument/2006/relationships" xmlns:w="http://schemas.openxmlformats.org/wordprocessingml/2006/main" xmlns:w14="http://schemas.microsoft.com/office/word/2010/wordml" xmlns:w15="http://schemas.microsoft.com/office/word/2012/wordml" xmlns:w16cex="http://schemas.microsoft.com/office/word/2018/wordml/cex" xmlns:w16cid="http://schemas.microsoft.com/office/word/2016/wordml/cid" xmlns:w16="http://schemas.microsoft.com/office/word/2018/wordml" xmlns:w16sdtdh="http://schemas.microsoft.com/office/word/2020/wordml/sdtdatahash" xmlns:w16se="http://schemas.microsoft.com/office/word/2015/wordml/symex" mc:Ignorable="w14 w15 w16se w16cid w16 w16cex w16sdtdh">
+  <w:optimizeForBrowser/>
+  <w:allowPNG/>
+</w:webSettings>
+</file>
+
 <file path=word/theme/theme1.xml><?xml version="1.0" encoding="utf-8"?>
 <a:theme xmlns:a="http://schemas.openxmlformats.org/drawingml/2006/main" name="Office Theme">
   <a:themeElements>
@@ -1415,7 +3598,7 @@
 
 <file path=word/webextensions/taskpanes.xml><?xml version="1.0" encoding="utf-8"?>
 <wetp:taskpanes xmlns:wetp="http://schemas.microsoft.com/office/webextensions/taskpanes/2010/11">
-  <wetp:taskpane dockstate="right" visibility="0" width="438" row="2">
+  <wetp:taskpane dockstate="right" visibility="0" width="438" row="5">
     <wetp:webextensionref xmlns:r="http://schemas.openxmlformats.org/officeDocument/2006/relationships" r:id="rId1"/>
   </wetp:taskpane>
 </wetp:taskpanes>
@@ -1428,7 +3611,7 @@
     <we:reference id="WA104382081" version="1.35.0.0" store="en-US" storeType="OMEX"/>
   </we:alternateReferences>
   <we:properties>
-    <we:property name="MENDELEY_CITATIONS" value="[{&quot;citationID&quot;:&quot;MENDELEY_CITATION_32d23ded-e55f-4684-b5a2-99f7bbf78a8f&quot;,&quot;citationItems&quot;:[{&quot;id&quot;:&quot;7d96aa81-e3d7-3f80-8128-9a3ce19e42b9&quot;,&quot;itemData&quot;:{&quot;type&quot;:&quot;article-journal&quot;,&quot;id&quot;:&quot;7d96aa81-e3d7-3f80-8128-9a3ce19e42b9&quot;,&quot;title&quot;:&quot;Induction of decision trees&quot;,&quot;author&quot;:[{&quot;family&quot;:&quot;Quinlan&quot;,&quot;given&quot;:&quot;J R&quot;,&quot;parse-names&quot;:false,&quot;dropping-particle&quot;:&quot;&quot;,&quot;non-dropping-particle&quot;:&quot;&quot;}],&quot;container-title&quot;:&quot;Machine Learning&quot;,&quot;DOI&quot;:&quot;10.1007/BF00116251&quot;,&quot;ISSN&quot;:&quot;1573-0565&quot;,&quot;URL&quot;:&quot;https://doi.org/10.1007/BF00116251&quot;,&quot;issued&quot;:{&quot;date-parts&quot;:[[1986]]},&quot;page&quot;:&quot;81-106&quot;,&quot;abstract&quot;:&quot;The technology for building knowledge-based systems by inductive inference from examples has been demonstrated successfully in several practical applications. This paper summarizes an approach to synthesizing decision trees that has been used in a variety of systems, and it describes one such system, ID3, in detail. Results from recent studies show ways in which the methodology can be modified to deal with information that is noisy and/or incomplete. A reported shortcoming of the basic algorithm is discussed and two means of overcoming it are compared. The paper concludes with illustrations of current research directions.&quot;,&quot;issue&quot;:&quot;1&quot;,&quot;volume&quot;:&quot;1&quot;},&quot;isTemporary&quot;:false}],&quot;properties&quot;:{&quot;noteIndex&quot;:0},&quot;isEdited&quot;:false,&quot;manualOverride&quot;:{&quot;isManuallyOverridden&quot;:false,&quot;citeprocText&quot;:&quot;[1]&quot;,&quot;manualOverrideText&quot;:&quot;&quot;},&quot;citationTag&quot;:&quot;MENDELEY_CITATION_v3_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&quot;},{&quot;citationID&quot;:&quot;MENDELEY_CITATION_07e376e0-d331-4895-abc9-bcac3b7b157d&quot;,&quot;citationItems&quot;:[{&quot;id&quot;:&quot;0e60ae21-40e1-333e-8127-54f94be2f01f&quot;,&quot;itemData&quot;:{&quot;type&quot;:&quot;article-journal&quot;,&quot;id&quot;:&quot;0e60ae21-40e1-333e-8127-54f94be2f01f&quot;,&quot;title&quot;:&quot;An implementation of ID3-decision tree learning algorithm&quot;,&quot;author&quot;:[{&quot;family&quot;:&quot;Peng&quot;,&quot;given&quot;:&quot;Wei&quot;,&quot;parse-names&quot;:false,&quot;dropping-particle&quot;:&quot;&quot;,&quot;non-dropping-particle&quot;:&quot;&quot;},{&quot;family&quot;:&quot;Chen&quot;,&quot;given&quot;:&quot;Juhua&quot;,&quot;parse-names&quot;:false,&quot;dropping-particle&quot;:&quot;&quot;,&quot;non-dropping-particle&quot;:&quot;&quot;},{&quot;family&quot;:&quot;Zhou&quot;,&quot;given&quot;:&quot;Haiping&quot;,&quot;parse-names&quot;:false,&quot;dropping-particle&quot;:&quot;&quot;,&quot;non-dropping-particle&quot;:&quot;&quot;}],&quot;container-title&quot;:&quot;From web. arch. usyd. edu. au/wpeng/DecisionTree2. pdf Retrieved date: May&quot;,&quot;issued&quot;:{&quot;date-parts&quot;:[[2009]]},&quot;publisher&quot;:&quot;Citeseer&quot;,&quot;volume&quot;:&quot;13&quot;},&quot;isTemporary&quot;:false},{&quot;id&quot;:&quot;8e513a03-fe40-3ac8-8755-d935c587e71e&quot;,&quot;itemData&quot;:{&quot;type&quot;:&quot;article-journal&quot;,&quot;id&quot;:&quot;8e513a03-fe40-3ac8-8755-d935c587e71e&quot;,&quot;title&quot;:&quot;Implementation of ID3 algorithm&quot;,&quot;author&quot;:[{&quot;family&quot;:&quot;Bhardwaj&quot;,&quot;given&quot;:&quot;Rupali&quot;,&quot;parse-names&quot;:false,&quot;dropping-particle&quot;:&quot;&quot;,&quot;non-dropping-particle&quot;:&quot;&quot;},{&quot;family&quot;:&quot;Vatta&quot;,&quot;given&quot;:&quot;Sonia&quot;,&quot;parse-names&quot;:false,&quot;dropping-particle&quot;:&quot;&quot;,&quot;non-dropping-particle&quot;:&quot;&quot;}],&quot;container-title&quot;:&quot;International Journal of Advanced Research in Computer Science and Software Engineering&quot;,&quot;issued&quot;:{&quot;date-parts&quot;:[[2013]]},&quot;issue&quot;:&quot;6&quot;,&quot;volume&quot;:&quot;3&quot;},&quot;isTemporary&quot;:false}],&quot;properties&quot;:{&quot;noteIndex&quot;:0},&quot;isEdited&quot;:false,&quot;manualOverride&quot;:{&quot;isManuallyOverridden&quot;:false,&quot;citeprocText&quot;:&quot;[2], [3]&quot;,&quot;manualOverrideText&quot;:&quot;&quot;},&quot;citationTag&quot;:&quot;MENDELEY_CITATION_v3_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&quot;},{&quot;citationID&quot;:&quot;MENDELEY_CITATION_11dd1f15-6d07-4fd4-a0f6-6a2f6f5f8205&quot;,&quot;citationItems&quot;:[{&quot;id&quot;:&quot;57f33e73-8fcb-3c32-a97c-10047f8e3174&quot;,&quot;itemData&quot;:{&quot;type&quot;:&quot;article&quot;,&quot;id&quot;:&quot;57f33e73-8fcb-3c32-a97c-10047f8e3174&quot;,&quot;title&quot;:&quot;UCI Machine Learning Repository&quot;,&quot;author&quot;:[{&quot;family&quot;:&quot;Dua&quot;,&quot;given&quot;:&quot;Dheeru&quot;,&quot;parse-names&quot;:false,&quot;dropping-particle&quot;:&quot;&quot;,&quot;non-dropping-particle&quot;:&quot;&quot;},{&quot;family&quot;:&quot;Graff&quot;,&quot;given&quot;:&quot;Casey&quot;,&quot;parse-names&quot;:false,&quot;dropping-particle&quot;:&quot;&quot;,&quot;non-dropping-particle&quot;:&quot;&quot;}],&quot;URL&quot;:&quot;http://archive.ics.uci.edu/ml&quot;,&quot;issued&quot;:{&quot;date-parts&quot;:[[2017]]}},&quot;isTemporary&quot;:false}],&quot;properties&quot;:{&quot;noteIndex&quot;:0},&quot;isEdited&quot;:false,&quot;manualOverride&quot;:{&quot;isManuallyOverridden&quot;:false,&quot;citeprocText&quot;:&quot;[4]&quot;,&quot;manualOverrideText&quot;:&quot;&quot;},&quot;citationTag&quot;:&quot;MENDELEY_CITATION_v3_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&quot;},{&quot;citationID&quot;:&quot;MENDELEY_CITATION_2ce8932d-9c79-474d-b96b-660596d302b0&quot;,&quot;citationItems&quot;:[{&quot;id&quot;:&quot;7d96aa81-e3d7-3f80-8128-9a3ce19e42b9&quot;,&quot;itemData&quot;:{&quot;type&quot;:&quot;article-journal&quot;,&quot;id&quot;:&quot;7d96aa81-e3d7-3f80-8128-9a3ce19e42b9&quot;,&quot;title&quot;:&quot;Induction of decision trees&quot;,&quot;author&quot;:[{&quot;family&quot;:&quot;Quinlan&quot;,&quot;given&quot;:&quot;J R&quot;,&quot;parse-names&quot;:false,&quot;dropping-particle&quot;:&quot;&quot;,&quot;non-dropping-particle&quot;:&quot;&quot;}],&quot;container-title&quot;:&quot;Machine Learning&quot;,&quot;DOI&quot;:&quot;10.1007/BF00116251&quot;,&quot;ISSN&quot;:&quot;1573-0565&quot;,&quot;URL&quot;:&quot;https://doi.org/10.1007/BF00116251&quot;,&quot;issued&quot;:{&quot;date-parts&quot;:[[1986]]},&quot;page&quot;:&quot;81-106&quot;,&quot;abstract&quot;:&quot;The technology for building knowledge-based systems by inductive inference from examples has been demonstrated successfully in several practical applications. This paper summarizes an approach to synthesizing decision trees that has been used in a variety of systems, and it describes one such system, ID3, in detail. Results from recent studies show ways in which the methodology can be modified to deal with information that is noisy and/or incomplete. A reported shortcoming of the basic algorithm is discussed and two means of overcoming it are compared. The paper concludes with illustrations of current research directions.&quot;,&quot;issue&quot;:&quot;1&quot;,&quot;volume&quot;:&quot;1&quot;},&quot;isTemporary&quot;:false},{&quot;id&quot;:&quot;89d57e55-4259-36ba-8429-0ced76bb39a3&quot;,&quot;itemData&quot;:{&quot;type&quot;:&quot;article&quot;,&quot;id&quot;:&quot;89d57e55-4259-36ba-8429-0ced76bb39a3&quot;,&quot;title&quot;:&quot;Using ID3 Algorithm to build a Decision Tree to predict the weather&quot;,&quot;author&quot;:[{&quot;family&quot;:&quot;Mantri&quot;,&quot;given&quot;:&quot;Nidhi&quot;,&quot;parse-names&quot;:false,&quot;dropping-particle&quot;:&quot;&quot;,&quot;non-dropping-particle&quot;:&quot;&quot;}],&quot;container-title&quot;:&quot;OpenGenus IQ: Computing Expertise &amp; Legacy&quot;,&quot;URL&quot;:&quot;https://iq.opengenus.org/id3-algorithm/&quot;,&quot;issued&quot;:{&quot;date-parts&quot;:[[2021,6]]},&quot;publisher&quot;:&quot;OpenGenus IQ: Computing Expertise &amp; Legacy&quot;},&quot;isTemporary&quot;:false},{&quot;id&quot;:&quot;4b8f64ee-88f3-31dd-8d48-5f79b55f20de&quot;,&quot;itemData&quot;:{&quot;type&quot;:&quot;article&quot;,&quot;id&quot;:&quot;4b8f64ee-88f3-31dd-8d48-5f79b55f20de&quot;,&quot;title&quot;:&quot;ID3 algorithm — Wikipedia, The Free Encyclopedia&quot;,&quot;author&quot;:[{&quot;family&quot;:&quot;Wikipedia contributors&quot;,&quot;given&quot;:&quot;&quot;,&quot;parse-names&quot;:false,&quot;dropping-particle&quot;:&quot;&quot;,&quot;non-dropping-particle&quot;:&quot;&quot;}],&quot;URL&quot;:&quot;https://en.wikipedia.org/w/index.php?title=ID3_algorithm&amp;oldid=1008669949&quot;,&quot;issued&quot;:{&quot;date-parts&quot;:[[2021]]}},&quot;isTemporary&quot;:false},{&quot;id&quot;:&quot;0e60ae21-40e1-333e-8127-54f94be2f01f&quot;,&quot;itemData&quot;:{&quot;type&quot;:&quot;article-journal&quot;,&quot;id&quot;:&quot;0e60ae21-40e1-333e-8127-54f94be2f01f&quot;,&quot;title&quot;:&quot;An implementation of ID3-decision tree learning algorithm&quot;,&quot;author&quot;:[{&quot;family&quot;:&quot;Peng&quot;,&quot;given&quot;:&quot;Wei&quot;,&quot;parse-names&quot;:false,&quot;dropping-particle&quot;:&quot;&quot;,&quot;non-dropping-particle&quot;:&quot;&quot;},{&quot;family&quot;:&quot;Chen&quot;,&quot;given&quot;:&quot;Juhua&quot;,&quot;parse-names&quot;:false,&quot;dropping-particle&quot;:&quot;&quot;,&quot;non-dropping-particle&quot;:&quot;&quot;},{&quot;family&quot;:&quot;Zhou&quot;,&quot;given&quot;:&quot;Haiping&quot;,&quot;parse-names&quot;:false,&quot;dropping-particle&quot;:&quot;&quot;,&quot;non-dropping-particle&quot;:&quot;&quot;}],&quot;container-title&quot;:&quot;From web. arch. usyd. edu. au/wpeng/DecisionTree2. pdf Retrieved date: May&quot;,&quot;issued&quot;:{&quot;date-parts&quot;:[[2009]]},&quot;publisher&quot;:&quot;Citeseer&quot;,&quot;volume&quot;:&quot;13&quot;},&quot;isTemporary&quot;:false},{&quot;id&quot;:&quot;8e513a03-fe40-3ac8-8755-d935c587e71e&quot;,&quot;itemData&quot;:{&quot;type&quot;:&quot;article-journal&quot;,&quot;id&quot;:&quot;8e513a03-fe40-3ac8-8755-d935c587e71e&quot;,&quot;title&quot;:&quot;Implementation of ID3 algorithm&quot;,&quot;author&quot;:[{&quot;family&quot;:&quot;Bhardwaj&quot;,&quot;given&quot;:&quot;Rupali&quot;,&quot;parse-names&quot;:false,&quot;dropping-particle&quot;:&quot;&quot;,&quot;non-dropping-particle&quot;:&quot;&quot;},{&quot;family&quot;:&quot;Vatta&quot;,&quot;given&quot;:&quot;Sonia&quot;,&quot;parse-names&quot;:false,&quot;dropping-particle&quot;:&quot;&quot;,&quot;non-dropping-particle&quot;:&quot;&quot;}],&quot;container-title&quot;:&quot;International Journal of Advanced Research in Computer Science and Software Engineering&quot;,&quot;issued&quot;:{&quot;date-parts&quot;:[[2013]]},&quot;issue&quot;:&quot;6&quot;,&quot;volume&quot;:&quot;3&quot;},&quot;isTemporary&quot;:false}],&quot;properties&quot;:{&quot;noteIndex&quot;:0},&quot;isEdited&quot;:false,&quot;manualOverride&quot;:{&quot;isManuallyOverridden&quot;:false,&quot;citeprocText&quot;:&quot;[1]–[3], [5], [6]&quot;,&quot;manualOverrideText&quot;:&quot;&quot;},&quot;citationTag&quot;:&quot;MENDELEY_CITATION_v3_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&quot;}]"/>
+    <we:property name="MENDELEY_CITATIONS" value="[{&quot;citationID&quot;:&quot;MENDELEY_CITATION_2d0e40a6-e2ae-4467-ab80-fa093f16ea17&quot;,&quot;citationItems&quot;:[{&quot;id&quot;:&quot;c8f81544-e269-3f60-9783-5d2194a63a79&quot;,&quot;itemData&quot;:{&quot;type&quot;:&quot;article-journal&quot;,&quot;id&quot;:&quot;c8f81544-e269-3f60-9783-5d2194a63a79&quot;,&quot;title&quot;:&quot;The global k-means clustering algorithm&quot;,&quot;author&quot;:[{&quot;family&quot;:&quot;Likas&quot;,&quot;given&quot;:&quot;Aristidis&quot;,&quot;parse-names&quot;:false,&quot;dropping-particle&quot;:&quot;&quot;,&quot;non-dropping-particle&quot;:&quot;&quot;},{&quot;family&quot;:&quot;Vlassis&quot;,&quot;given&quot;:&quot;Nikos&quot;,&quot;parse-names&quot;:false,&quot;dropping-particle&quot;:&quot;&quot;,&quot;non-dropping-particle&quot;:&quot;&quot;},{&quot;family&quot;:&quot;J. Verbeek&quot;,&quot;given&quot;:&quot;Jakob&quot;,&quot;parse-names&quot;:false,&quot;dropping-particle&quot;:&quot;&quot;,&quot;non-dropping-particle&quot;:&quot;&quot;}],&quot;container-title&quot;:&quot;Pattern Recognition&quot;,&quot;DOI&quot;:&quot;https://doi.org/10.1016/S0031-3203(02)00060-2&quot;,&quot;ISSN&quot;:&quot;0031-3203&quot;,&quot;URL&quot;:&quot;https://www.sciencedirect.com/science/article/pii/S0031320302000602&quot;,&quot;issued&quot;:{&quot;date-parts&quot;:[[2003]]},&quot;page&quot;:&quot;451-461&quot;,&quot;abstract&quot;:&quot;We present the global k-means algorithm which is an incremental approach to clustering that dynamically adds one cluster center at a time through a deterministic global search procedure consisting of N (with N being the size of the data set) executions of the k-means algorithm from suitable initial positions. We also propose modifications of the method to reduce the computational load without significantly affecting solution quality. The proposed clustering methods are tested on well-known data sets and they compare favorably to the k-means algorithm with random restarts.&quot;,&quot;issue&quot;:&quot;2&quot;,&quot;volume&quot;:&quot;36&quot;},&quot;isTemporary&quot;:false},{&quot;id&quot;:&quot;2452fd07-3739-3f79-a14d-db9b0a242be0&quot;,&quot;itemData&quot;:{&quot;type&quot;:&quot;article&quot;,&quot;id&quot;:&quot;2452fd07-3739-3f79-a14d-db9b0a242be0&quot;,&quot;title&quot;:&quot;Unsupervised learning — Wikipedia, The Free Encyclopedia&quot;,&quot;author&quot;:[{&quot;family&quot;:&quot;Wikipedia contributors&quot;,&quot;given&quot;:&quot;&quot;,&quot;parse-names&quot;:false,&quot;dropping-particle&quot;:&quot;&quot;,&quot;non-dropping-particle&quot;:&quot;&quot;}],&quot;URL&quot;:&quot;https://en.wikipedia.org/w/index.php?title=Unsupervised_learning&amp;oldid=1055916874&quot;,&quot;issued&quot;:{&quot;date-parts&quot;:[[2021]]}},&quot;isTemporary&quot;:false}],&quot;properties&quot;:{&quot;noteIndex&quot;:0},&quot;isEdited&quot;:false,&quot;manualOverride&quot;:{&quot;isManuallyOverridden&quot;:false,&quot;citeprocText&quot;:&quot;[1], [2]&quot;,&quot;manualOverrideText&quot;:&quot;&quot;},&quot;citationTag&quot;:&quot;MENDELEY_CITATION_v3_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&quot;},{&quot;citationID&quot;:&quot;MENDELEY_CITATION_27ac5cc6-94cc-49f5-adc5-21f5dc3ec603&quot;,&quot;citationItems&quot;:[{&quot;id&quot;:&quot;2452fd07-3739-3f79-a14d-db9b0a242be0&quot;,&quot;itemData&quot;:{&quot;type&quot;:&quot;article&quot;,&quot;id&quot;:&quot;2452fd07-3739-3f79-a14d-db9b0a242be0&quot;,&quot;title&quot;:&quot;Unsupervised learning — Wikipedia, The Free Encyclopedia&quot;,&quot;author&quot;:[{&quot;family&quot;:&quot;Wikipedia contributors&quot;,&quot;given&quot;:&quot;&quot;,&quot;parse-names&quot;:false,&quot;dropping-particle&quot;:&quot;&quot;,&quot;non-dropping-particle&quot;:&quot;&quot;}],&quot;URL&quot;:&quot;https://en.wikipedia.org/w/index.php?title=Unsupervised_learning&amp;oldid=1055916874&quot;,&quot;issued&quot;:{&quot;date-parts&quot;:[[2021]]}},&quot;isTemporary&quot;:false}],&quot;properties&quot;:{&quot;noteIndex&quot;:0},&quot;isEdited&quot;:false,&quot;manualOverride&quot;:{&quot;isManuallyOverridden&quot;:false,&quot;citeprocText&quot;:&quot;[2]&quot;,&quot;manualOverrideText&quot;:&quot;&quot;},&quot;citationTag&quot;:&quot;MENDELEY_CITATION_v3_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&quot;},{&quot;citationID&quot;:&quot;MENDELEY_CITATION_6282f745-f2c5-43c3-96f4-1a835f8f3abd&quot;,&quot;citationItems&quot;:[{&quot;id&quot;:&quot;803154a4-cd17-3407-beab-4a988ffe528d&quot;,&quot;itemData&quot;:{&quot;type&quot;:&quot;chapter&quot;,&quot;id&quot;:&quot;803154a4-cd17-3407-beab-4a988ffe528d&quot;,&quot;title&quot;:&quot;Data Science Algorithms in a Week: Top 7 Algorithms for Computing, Data Analysis, and Machine Learning&quot;,&quot;author&quot;:[{&quot;family&quot;:&quot;Natingga&quot;,&quot;given&quot;:&quot;David&quot;,&quot;parse-names&quot;:false,&quot;dropping-particle&quot;:&quot;&quot;,&quot;non-dropping-particle&quot;:&quot;&quot;}],&quot;container-title&quot;:&quot;Chapter 5: Clustering into K Clusters&quot;,&quot;ISBN&quot;:&quot;1787284581&quot;,&quot;issued&quot;:{&quot;date-parts&quot;:[[2017]]},&quot;page&quot;:&quot;102-108&quot;,&quot;abstract&quot;:&quot;Key FeaturesGet to know seven algorithms for your data science needs in this concise, insightful guideEnsure youre confident in the basics by learning when and where to use various data science algorithmsLearn to use machine learning algorithms in a period of just 7 daysBook DescriptionMachine learning applications are highly automated and self-modifying, and they continue to improve over time with minimal human intervention as they learn with more data. To address the complex nature of various real-world data problems, specialized machine learning algorithms have been developed that solve these problems perfectly. Data science helps you gain new knowledge from existing data through algorithmic and statistical analysis. This book will address the problems related to accurate and efficient data classification and prediction. Over the course of 7 days, you will be introduced to seven algorithms, along with exercises that will help you learn different aspects of machine learning. You will see how to pre-cluster your data to optimize and classify it for large datasets. You will then find out how to predict data based on the existing trends in your datasets. This book covers algorithms such as: k-Nearest Neighbors, Naive Bayes, Decision Trees, Random Forest, k-Means, Regression, and Time-series. On completion of the book, you will understand which machine learning algorithm to pick for clustering, classification, or regression and which is best suited for your problem. What you will learnFind out how to classify using Naive Bayes, Decision Trees, and Random Forest to achieve accuracy to solve complex problems Identify a data science problem correctly and devise an appropriate prediction solution using Regression and Time-series See how to cluster data using the k-Means algorithm Get to know how to implement the algorithms efficiently in the Python and R languages About the Author Dvid Natingga graduated in 2014 from Imperial College London in MEng Computing with a specialization in Artificial Intelligence. In 2011, he worked at Infosys Labs in Bangalore, India, researching the optimization of machine learning algorithms. In 2012 and 2013 at Palantir Technologies in Palo Alto, USA, he developed algorithms for big data. In 2014 as a data scientist at Pact Coffee, London, UK, he created an algorithm suggesting products based on the taste preferences of the customers and the structures of the coffees. As a part of his journey to use pure mathematics to advance the field of AI, he is a PhD candidate in Computability Theory at University of Leeds, UK. In 2015, he spent 8 months at Japans Advanced Institute of Science and Technology as a research visitor.&quot;,&quot;publisher&quot;:&quot;Packt Publishing&quot;},&quot;isTemporary&quot;:false},{&quot;id&quot;:&quot;2543cf8d-19c7-3630-8138-10359fa8dce0&quot;,&quot;itemData&quot;:{&quot;type&quot;:&quot;article&quot;,&quot;id&quot;:&quot;2543cf8d-19c7-3630-8138-10359fa8dce0&quot;,&quot;title&quot;:&quot;K-means clustering — Wikipedia, The Free Encyclopedia&quot;,&quot;author&quot;:[{&quot;family&quot;:&quot;Wikipedia contributors&quot;,&quot;given&quot;:&quot;&quot;,&quot;parse-names&quot;:false,&quot;dropping-particle&quot;:&quot;&quot;,&quot;non-dropping-particle&quot;:&quot;&quot;}],&quot;URL&quot;:&quot;https://en.wikipedia.org/w/index.php?title=K-means_clustering&amp;oldid=1056937903&quot;,&quot;issued&quot;:{&quot;date-parts&quot;:[[2021]]}},&quot;isTemporary&quot;:false}],&quot;properties&quot;:{&quot;noteIndex&quot;:0},&quot;isEdited&quot;:false,&quot;manualOverride&quot;:{&quot;isManuallyOverridden&quot;:false,&quot;citeprocText&quot;:&quot;[3], [4]&quot;,&quot;manualOverrideText&quot;:&quot;&quot;},&quot;citationTag&quot;:&quot;MENDELEY_CITATION_v3_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&quot;},{&quot;citationID&quot;:&quot;MENDELEY_CITATION_4a4248ff-81a3-4f47-b3a3-1b71fdc2820d&quot;,&quot;citationItems&quot;:[{&quot;id&quot;:&quot;d1b1ea4c-01cb-3c5b-a5c6-7c246935d0d0&quot;,&quot;itemData&quot;:{&quot;type&quot;:&quot;article-journal&quot;,&quot;id&quot;:&quot;d1b1ea4c-01cb-3c5b-a5c6-7c246935d0d0&quot;,&quot;title&quot;:&quot;A review on K-means data clustering approach&quot;,&quot;author&quot;:[{&quot;family&quot;:&quot;Shukla&quot;,&quot;given&quot;:&quot;Shraddha&quot;,&quot;parse-names&quot;:false,&quot;dropping-particle&quot;:&quot;&quot;,&quot;non-dropping-particle&quot;:&quot;&quot;},{&quot;family&quot;:&quot;Naganna&quot;,&quot;given&quot;:&quot;S&quot;,&quot;parse-names&quot;:false,&quot;dropping-particle&quot;:&quot;&quot;,&quot;non-dropping-particle&quot;:&quot;&quot;}],&quot;container-title&quot;:&quot;International Journal of Information and Computation Technology&quot;,&quot;issued&quot;:{&quot;date-parts&quot;:[[2014]]},&quot;page&quot;:&quot;1847-1860&quot;,&quot;issue&quot;:&quot;17&quot;,&quot;volume&quot;:&quot;4&quot;},&quot;isTemporary&quot;:false}],&quot;properties&quot;:{&quot;noteIndex&quot;:0},&quot;isEdited&quot;:false,&quot;manualOverride&quot;:{&quot;isManuallyOverridden&quot;:false,&quot;citeprocText&quot;:&quot;[5]&quot;,&quot;manualOverrideText&quot;:&quot;&quot;},&quot;citationTag&quot;:&quot;MENDELEY_CITATION_v3_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&quot;},{&quot;citationID&quot;:&quot;MENDELEY_CITATION_19c915d7-1446-459f-abac-dbd935994b4c&quot;,&quot;citationItems&quot;:[{&quot;id&quot;:&quot;57f33e73-8fcb-3c32-a97c-10047f8e3174&quot;,&quot;itemData&quot;:{&quot;type&quot;:&quot;article&quot;,&quot;id&quot;:&quot;57f33e73-8fcb-3c32-a97c-10047f8e3174&quot;,&quot;title&quot;:&quot;UCI Machine Learning Repository&quot;,&quot;author&quot;:[{&quot;family&quot;:&quot;Dua&quot;,&quot;given&quot;:&quot;Dheeru&quot;,&quot;parse-names&quot;:false,&quot;dropping-particle&quot;:&quot;&quot;,&quot;non-dropping-particle&quot;:&quot;&quot;},{&quot;family&quot;:&quot;Graff&quot;,&quot;given&quot;:&quot;Casey&quot;,&quot;parse-names&quot;:false,&quot;dropping-particle&quot;:&quot;&quot;,&quot;non-dropping-particle&quot;:&quot;&quot;}],&quot;URL&quot;:&quot;http://archive.ics.uci.edu/ml&quot;,&quot;issued&quot;:{&quot;date-parts&quot;:[[2017]]}},&quot;isTemporary&quot;:false}],&quot;properties&quot;:{&quot;noteIndex&quot;:0},&quot;isEdited&quot;:false,&quot;manualOverride&quot;:{&quot;isManuallyOverridden&quot;:false,&quot;citeprocText&quot;:&quot;[6]&quot;,&quot;manualOverrideText&quot;:&quot;&quot;},&quot;citationTag&quot;:&quot;MENDELEY_CITATION_v3_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&quot;}]"/>
     <we:property name="MENDELEY_CITATIONS_STYLE" value="&quot;https://www.zotero.org/styles/ieee&quot;"/>
   </we:properties>
   <we:bindings/>

</xml_diff>